<commit_message>
Cambiadas las historias de usuario asignadas
</commit_message>
<xml_diff>
--- a/petclinic-docs/PetClinic.docx
+++ b/petclinic-docs/PetClinic.docx
@@ -1061,39 +1061,7 @@
           <w:sz w:val="24"/>
           <w:szCs w:val="24"/>
         </w:rPr>
-        <w:t>Entro en la página “</w:t>
-      </w:r>
-      <w:r>
-        <w:rPr>
-          <w:color w:val="538135" w:themeColor="accent6" w:themeShade="BF"/>
-          <w:sz w:val="24"/>
-          <w:szCs w:val="24"/>
-        </w:rPr>
-        <w:t>clínicas</w:t>
-      </w:r>
-      <w:r>
-        <w:rPr>
-          <w:color w:val="538135" w:themeColor="accent6" w:themeShade="BF"/>
-          <w:sz w:val="24"/>
-          <w:szCs w:val="24"/>
-        </w:rPr>
-        <w:t>” y veo todas las</w:t>
-      </w:r>
-      <w:r>
-        <w:rPr>
-          <w:color w:val="538135" w:themeColor="accent6" w:themeShade="BF"/>
-          <w:sz w:val="24"/>
-          <w:szCs w:val="24"/>
-        </w:rPr>
-        <w:t xml:space="preserve"> clínicas</w:t>
-      </w:r>
-      <w:r>
-        <w:rPr>
-          <w:color w:val="538135" w:themeColor="accent6" w:themeShade="BF"/>
-          <w:sz w:val="24"/>
-          <w:szCs w:val="24"/>
-        </w:rPr>
-        <w:t xml:space="preserve"> ofrecidas.</w:t>
+        <w:t>Entro en la página “clínicas” y veo todas las clínicas ofrecidas.</w:t>
       </w:r>
       <w:r>
         <w:rPr>
@@ -2506,7 +2474,7 @@
           <w:sz w:val="24"/>
           <w:szCs w:val="24"/>
         </w:rPr>
-        <w:t>Peluquería</w:t>
+        <w:t>Citas</w:t>
       </w:r>
     </w:p>
     <w:p>
@@ -2706,55 +2674,7 @@
           <w:sz w:val="24"/>
           <w:szCs w:val="24"/>
         </w:rPr>
-        <w:t xml:space="preserve">: El </w:t>
-      </w:r>
-      <w:r>
-        <w:rPr>
-          <w:color w:val="38761D"/>
-          <w:sz w:val="24"/>
-          <w:szCs w:val="24"/>
-        </w:rPr>
-        <w:t>cuidador</w:t>
-      </w:r>
-      <w:r>
-        <w:rPr>
-          <w:color w:val="38761D"/>
-          <w:sz w:val="24"/>
-          <w:szCs w:val="24"/>
-        </w:rPr>
-        <w:t>/a pincha en citas</w:t>
-      </w:r>
-      <w:r>
-        <w:rPr>
-          <w:color w:val="38761D"/>
-          <w:sz w:val="24"/>
-          <w:szCs w:val="24"/>
-        </w:rPr>
-        <w:t xml:space="preserve"> residencia</w:t>
-      </w:r>
-      <w:r>
-        <w:rPr>
-          <w:color w:val="38761D"/>
-          <w:sz w:val="24"/>
-          <w:szCs w:val="24"/>
-        </w:rPr>
-        <w:t xml:space="preserve"> y le muestra un listado con todas las mascotas que necesitan el servicio de</w:t>
-      </w:r>
-      <w:r>
-        <w:rPr>
-          <w:color w:val="38761D"/>
-          <w:sz w:val="24"/>
-          <w:szCs w:val="24"/>
-        </w:rPr>
-        <w:t xml:space="preserve"> residencia</w:t>
-      </w:r>
-      <w:r>
-        <w:rPr>
-          <w:color w:val="38761D"/>
-          <w:sz w:val="24"/>
-          <w:szCs w:val="24"/>
-        </w:rPr>
-        <w:t>.</w:t>
+        <w:t>: El cuidador/a pincha en citas residencia y le muestra un listado con todas las mascotas que necesitan el servicio de residencia.</w:t>
       </w:r>
     </w:p>
     <w:p>
@@ -2783,39 +2703,7 @@
           <w:sz w:val="24"/>
           <w:szCs w:val="24"/>
         </w:rPr>
-        <w:t>: El peluquero/a pincha en citas</w:t>
-      </w:r>
-      <w:r>
-        <w:rPr>
-          <w:color w:val="38761D"/>
-          <w:sz w:val="24"/>
-          <w:szCs w:val="24"/>
-        </w:rPr>
-        <w:t xml:space="preserve"> clínica</w:t>
-      </w:r>
-      <w:r>
-        <w:rPr>
-          <w:color w:val="38761D"/>
-          <w:sz w:val="24"/>
-          <w:szCs w:val="24"/>
-        </w:rPr>
-        <w:t xml:space="preserve"> y le muestra un listado con todas las mascotas que necesitan el servicio de</w:t>
-      </w:r>
-      <w:r>
-        <w:rPr>
-          <w:color w:val="38761D"/>
-          <w:sz w:val="24"/>
-          <w:szCs w:val="24"/>
-        </w:rPr>
-        <w:t xml:space="preserve"> clínica</w:t>
-      </w:r>
-      <w:r>
-        <w:rPr>
-          <w:color w:val="38761D"/>
-          <w:sz w:val="24"/>
-          <w:szCs w:val="24"/>
-        </w:rPr>
-        <w:t>.</w:t>
+        <w:t>: El peluquero/a pincha en citas clínica y le muestra un listado con todas las mascotas que necesitan el servicio de clínica.</w:t>
       </w:r>
     </w:p>
     <w:p>
@@ -2908,7 +2796,7 @@
           <w:sz w:val="24"/>
           <w:szCs w:val="24"/>
         </w:rPr>
-        <w:t>Peluquería (II)</w:t>
+        <w:t>Detalles</w:t>
       </w:r>
     </w:p>
     <w:p>
@@ -3000,7 +2888,10 @@
           </w:tcPr>
           <w:p>
             <w:r>
-              <w:t>Saber los detalles sobre el servicio de peluquería</w:t>
+              <w:t xml:space="preserve">Saber los detalles sobre el servicio </w:t>
+            </w:r>
+            <w:r>
+              <w:t>que elija</w:t>
             </w:r>
           </w:p>
         </w:tc>
@@ -3109,7 +3000,6 @@
       <w:pPr>
         <w:jc w:val="both"/>
         <w:rPr>
-          <w:b/>
           <w:sz w:val="24"/>
           <w:szCs w:val="24"/>
         </w:rPr>
@@ -3146,7 +3036,7 @@
           <w:sz w:val="24"/>
           <w:szCs w:val="24"/>
         </w:rPr>
-        <w:t>Citas</w:t>
+        <w:t>Día</w:t>
       </w:r>
     </w:p>
     <w:p>
@@ -3846,7 +3736,7 @@
           <w:sz w:val="24"/>
           <w:szCs w:val="24"/>
         </w:rPr>
-        <w:t>Notificaciones</w:t>
+        <w:t>Cancelar</w:t>
       </w:r>
     </w:p>
     <w:p>
@@ -4654,15 +4544,7 @@
           <w:sz w:val="24"/>
           <w:szCs w:val="24"/>
         </w:rPr>
-        <w:t xml:space="preserve"> Se despliega un formulario vac</w:t>
-      </w:r>
-      <w:r>
-        <w:rPr>
-          <w:color w:val="38761D"/>
-          <w:sz w:val="24"/>
-          <w:szCs w:val="24"/>
-        </w:rPr>
-        <w:t>ío y se rellena con los datos de la nueva mascota.</w:t>
+        <w:t xml:space="preserve"> Se despliega un formulario vacío y se rellena con los datos de la nueva mascota.</w:t>
       </w:r>
       <w:bookmarkStart w:id="22" w:name="_heading=h.djgltzqfoplb" w:colFirst="0" w:colLast="0"/>
       <w:bookmarkEnd w:id="22"/>
@@ -4720,23 +4602,7 @@
           <w:sz w:val="24"/>
           <w:szCs w:val="24"/>
         </w:rPr>
-        <w:t xml:space="preserve"> Se despliega un formulario</w:t>
-      </w:r>
-      <w:r>
-        <w:rPr>
-          <w:color w:val="CC0000"/>
-          <w:sz w:val="24"/>
-          <w:szCs w:val="24"/>
-        </w:rPr>
-        <w:t xml:space="preserve"> vacío. Se deja en blanco el nombre de la mascota</w:t>
-      </w:r>
-      <w:r>
-        <w:rPr>
-          <w:color w:val="CC0000"/>
-          <w:sz w:val="24"/>
-          <w:szCs w:val="24"/>
-        </w:rPr>
-        <w:t>.</w:t>
+        <w:t xml:space="preserve"> Se despliega un formulario vacío. Se deja en blanco el nombre de la mascota.</w:t>
       </w:r>
       <w:bookmarkStart w:id="24" w:name="_heading=h.trd8mx98dib9" w:colFirst="0" w:colLast="0"/>
       <w:bookmarkEnd w:id="24"/>
@@ -4794,15 +4660,7 @@
           <w:sz w:val="24"/>
           <w:szCs w:val="24"/>
         </w:rPr>
-        <w:t>Se despliega un for</w:t>
-      </w:r>
-      <w:r>
-        <w:rPr>
-          <w:color w:val="CC0000"/>
-          <w:sz w:val="24"/>
-          <w:szCs w:val="24"/>
-        </w:rPr>
-        <w:t xml:space="preserve">mulario en blanco, se añade una fecha de nacimiento posterior a la fecha actual. </w:t>
+        <w:t xml:space="preserve">Se despliega un formulario en blanco, se añade una fecha de nacimiento posterior a la fecha actual. </w:t>
       </w:r>
     </w:p>
     <w:p>
@@ -5209,15 +5067,7 @@
           <w:sz w:val="24"/>
           <w:szCs w:val="24"/>
         </w:rPr>
-        <w:t>Se despliega un formulario con los datos de la mascota</w:t>
-      </w:r>
-      <w:r>
-        <w:rPr>
-          <w:color w:val="CC0000"/>
-          <w:sz w:val="24"/>
-          <w:szCs w:val="24"/>
-        </w:rPr>
-        <w:t>, se modifica la fecha de nacimiento por una fecha posterior a la actual.</w:t>
+        <w:t>Se despliega un formulario con los datos de la mascota, se modifica la fecha de nacimiento por una fecha posterior a la actual.</w:t>
       </w:r>
     </w:p>
     <w:p>
@@ -6180,25 +6030,7 @@
           <w:sz w:val="24"/>
           <w:szCs w:val="24"/>
         </w:rPr>
-        <w:t>Caso negativo P1</w:t>
-      </w:r>
-      <w:r>
-        <w:rPr>
-          <w:b/>
-          <w:color w:val="CC0000"/>
-          <w:sz w:val="24"/>
-          <w:szCs w:val="24"/>
-        </w:rPr>
-        <w:t>7</w:t>
-      </w:r>
-      <w:r>
-        <w:rPr>
-          <w:b/>
-          <w:color w:val="CC0000"/>
-          <w:sz w:val="24"/>
-          <w:szCs w:val="24"/>
-        </w:rPr>
-        <w:t xml:space="preserve">_1: </w:t>
+        <w:t xml:space="preserve">Caso negativo P17_1: </w:t>
       </w:r>
       <w:r>
         <w:rPr>
@@ -6235,25 +6067,7 @@
           <w:sz w:val="24"/>
           <w:szCs w:val="24"/>
         </w:rPr>
-        <w:t>Caso negativo P1</w:t>
-      </w:r>
-      <w:r>
-        <w:rPr>
-          <w:b/>
-          <w:color w:val="CC0000"/>
-          <w:sz w:val="24"/>
-          <w:szCs w:val="24"/>
-        </w:rPr>
-        <w:t>7</w:t>
-      </w:r>
-      <w:r>
-        <w:rPr>
-          <w:b/>
-          <w:color w:val="CC0000"/>
-          <w:sz w:val="24"/>
-          <w:szCs w:val="24"/>
-        </w:rPr>
-        <w:t xml:space="preserve">_1: </w:t>
+        <w:t xml:space="preserve">Caso negativo P17_1: </w:t>
       </w:r>
       <w:r>
         <w:rPr>
@@ -6262,16 +6076,7 @@
           <w:sz w:val="24"/>
           <w:szCs w:val="24"/>
         </w:rPr>
-        <w:t>Se intenta realizar una</w:t>
-      </w:r>
-      <w:r>
-        <w:rPr>
-          <w:bCs/>
-          <w:color w:val="CC0000"/>
-          <w:sz w:val="24"/>
-          <w:szCs w:val="24"/>
-        </w:rPr>
-        <w:t xml:space="preserve"> reserva a las 3am para una clínica que abre de 7am a 6pm</w:t>
+        <w:t>Se intenta realizar una reserva a las 3am para una clínica que abre de 7am a 6pm</w:t>
       </w:r>
       <w:r>
         <w:rPr>
@@ -7595,171 +7400,227 @@
         </w:rPr>
         <w:t>Elijo la opción de pagar a plazos una cantidad muy pequeña (P.ej. una cita de peluquería de 20€) y elijo la cantidad más alta de plazos.</w:t>
       </w:r>
+    </w:p>
+    <w:p>
+      <w:pPr>
+        <w:ind w:left="720"/>
+        <w:jc w:val="both"/>
+        <w:rPr>
+          <w:sz w:val="28"/>
+          <w:szCs w:val="28"/>
+        </w:rPr>
+      </w:pPr>
+    </w:p>
+    <w:p>
+      <w:pPr>
+        <w:ind w:left="720"/>
+        <w:jc w:val="both"/>
+        <w:rPr>
+          <w:sz w:val="28"/>
+          <w:szCs w:val="28"/>
+        </w:rPr>
+      </w:pPr>
+      <w:r>
+        <w:rPr>
+          <w:sz w:val="28"/>
+          <w:szCs w:val="28"/>
+        </w:rPr>
+        <w:t>Reparto de Puntos de historia para Sprint 2</w:t>
+      </w:r>
+    </w:p>
+    <w:p>
+      <w:pPr>
+        <w:pStyle w:val="Prrafodelista"/>
+        <w:jc w:val="both"/>
+        <w:rPr>
+          <w:sz w:val="24"/>
+          <w:szCs w:val="24"/>
+        </w:rPr>
+      </w:pPr>
+      <w:r>
+        <w:rPr>
+          <w:sz w:val="24"/>
+          <w:szCs w:val="24"/>
+        </w:rPr>
+        <w:t xml:space="preserve">Pareja 1: </w:t>
+      </w:r>
+      <w:r>
+        <w:rPr>
+          <w:sz w:val="24"/>
+          <w:szCs w:val="24"/>
+        </w:rPr>
+        <w:t>ALEJANDRO GONZALEZ DIAZ y FERNANDO MADROÑAL RODRIGUEZ</w:t>
+      </w:r>
+    </w:p>
+    <w:p>
+      <w:pPr>
+        <w:pStyle w:val="Prrafodelista"/>
+        <w:jc w:val="both"/>
+        <w:rPr>
+          <w:sz w:val="24"/>
+          <w:szCs w:val="24"/>
+        </w:rPr>
+      </w:pPr>
+      <w:r>
+        <w:rPr>
+          <w:sz w:val="24"/>
+          <w:szCs w:val="24"/>
+        </w:rPr>
+        <w:t>Historias asignadas: 1,3,5,6 y 10</w:t>
+      </w:r>
+      <w:r>
+        <w:rPr>
+          <w:sz w:val="24"/>
+          <w:szCs w:val="24"/>
+        </w:rPr>
+        <w:t xml:space="preserve"> – nuevos 5, 6, 12, 15, 18</w:t>
+      </w:r>
+    </w:p>
+    <w:p>
+      <w:pPr>
+        <w:pStyle w:val="Prrafodelista"/>
+        <w:jc w:val="both"/>
+        <w:rPr>
+          <w:sz w:val="24"/>
+          <w:szCs w:val="24"/>
+        </w:rPr>
+      </w:pPr>
+      <w:r>
+        <w:rPr>
+          <w:sz w:val="24"/>
+          <w:szCs w:val="24"/>
+        </w:rPr>
+        <w:t xml:space="preserve">Pareja 2: </w:t>
+      </w:r>
+      <w:r>
+        <w:rPr>
+          <w:sz w:val="24"/>
+          <w:szCs w:val="24"/>
+        </w:rPr>
+        <w:t>JOSE CESAR GARCIA y AUGUSTO MARTÍNEZ BARCIA</w:t>
+      </w:r>
+    </w:p>
+    <w:p>
+      <w:pPr>
+        <w:pStyle w:val="Prrafodelista"/>
+        <w:jc w:val="both"/>
+        <w:rPr>
+          <w:sz w:val="24"/>
+          <w:szCs w:val="24"/>
+        </w:rPr>
+      </w:pPr>
+      <w:r>
+        <w:rPr>
+          <w:sz w:val="24"/>
+          <w:szCs w:val="24"/>
+        </w:rPr>
+        <w:t xml:space="preserve">Historias asignadas: </w:t>
+      </w:r>
+      <w:r>
+        <w:rPr>
+          <w:sz w:val="24"/>
+          <w:szCs w:val="24"/>
+        </w:rPr>
+        <w:t>2, 7, 8, 12 Y 15</w:t>
+      </w:r>
+      <w:r>
+        <w:rPr>
+          <w:sz w:val="24"/>
+          <w:szCs w:val="24"/>
+        </w:rPr>
+        <w:t xml:space="preserve"> – nuevos 7, 8, 1</w:t>
+      </w:r>
+      <w:r>
+        <w:rPr>
+          <w:sz w:val="24"/>
+          <w:szCs w:val="24"/>
+        </w:rPr>
+        <w:t>6</w:t>
+      </w:r>
+      <w:r>
+        <w:rPr>
+          <w:sz w:val="24"/>
+          <w:szCs w:val="24"/>
+        </w:rPr>
+        <w:t>, 14, 19</w:t>
+      </w:r>
+    </w:p>
+    <w:p>
+      <w:pPr>
+        <w:pStyle w:val="Prrafodelista"/>
+        <w:jc w:val="both"/>
+        <w:rPr>
+          <w:sz w:val="24"/>
+          <w:szCs w:val="24"/>
+        </w:rPr>
+      </w:pPr>
+      <w:r>
+        <w:rPr>
+          <w:sz w:val="24"/>
+          <w:szCs w:val="24"/>
+        </w:rPr>
+        <w:t>Pareja 13: DANIEL SAN JOSÉ GARCÍA Y JOSE ANTONIO MACÍAS PORTILLO</w:t>
+      </w:r>
+    </w:p>
+    <w:p>
+      <w:pPr>
+        <w:pStyle w:val="Prrafodelista"/>
+        <w:jc w:val="both"/>
+        <w:rPr>
+          <w:sz w:val="24"/>
+          <w:szCs w:val="24"/>
+        </w:rPr>
+      </w:pPr>
+      <w:r>
+        <w:rPr>
+          <w:sz w:val="24"/>
+          <w:szCs w:val="24"/>
+        </w:rPr>
+        <w:t xml:space="preserve">Historias asignadas: </w:t>
+      </w:r>
+      <w:r>
+        <w:rPr>
+          <w:sz w:val="24"/>
+          <w:szCs w:val="24"/>
+        </w:rPr>
+        <w:t>13,16,17,18 y 19</w:t>
+      </w:r>
+      <w:r>
+        <w:rPr>
+          <w:sz w:val="24"/>
+          <w:szCs w:val="24"/>
+        </w:rPr>
+        <w:t xml:space="preserve"> – nuevos </w:t>
+      </w:r>
+      <w:r>
+        <w:rPr>
+          <w:sz w:val="24"/>
+          <w:szCs w:val="24"/>
+        </w:rPr>
+        <w:t xml:space="preserve">1, </w:t>
+      </w:r>
       <w:bookmarkStart w:id="45" w:name="_GoBack"/>
       <w:bookmarkEnd w:id="45"/>
-    </w:p>
-    <w:p>
-      <w:pPr>
-        <w:ind w:left="720"/>
-        <w:jc w:val="both"/>
-        <w:rPr>
-          <w:sz w:val="28"/>
-          <w:szCs w:val="28"/>
-        </w:rPr>
-      </w:pPr>
-    </w:p>
-    <w:p>
-      <w:pPr>
-        <w:ind w:left="720"/>
-        <w:jc w:val="both"/>
-        <w:rPr>
-          <w:sz w:val="28"/>
-          <w:szCs w:val="28"/>
-        </w:rPr>
-      </w:pPr>
-      <w:r>
-        <w:rPr>
-          <w:sz w:val="28"/>
-          <w:szCs w:val="28"/>
-        </w:rPr>
-        <w:t>Reparto de Puntos de historia para Sprint 2</w:t>
-      </w:r>
-    </w:p>
-    <w:p>
-      <w:pPr>
-        <w:pStyle w:val="Prrafodelista"/>
-        <w:jc w:val="both"/>
-        <w:rPr>
-          <w:sz w:val="24"/>
-          <w:szCs w:val="24"/>
-        </w:rPr>
-      </w:pPr>
-      <w:r>
-        <w:rPr>
-          <w:sz w:val="24"/>
-          <w:szCs w:val="24"/>
-        </w:rPr>
-        <w:t xml:space="preserve">Pareja 1: </w:t>
-      </w:r>
-      <w:r>
-        <w:rPr>
-          <w:sz w:val="24"/>
-          <w:szCs w:val="24"/>
-        </w:rPr>
-        <w:t>ALEJANDRO GONZALEZ DIAZ y FERNANDO MADROÑAL RODRIGUEZ</w:t>
-      </w:r>
-    </w:p>
-    <w:p>
-      <w:pPr>
-        <w:pStyle w:val="Prrafodelista"/>
-        <w:jc w:val="both"/>
-        <w:rPr>
-          <w:sz w:val="24"/>
-          <w:szCs w:val="24"/>
-        </w:rPr>
-      </w:pPr>
-      <w:r>
-        <w:rPr>
-          <w:sz w:val="24"/>
-          <w:szCs w:val="24"/>
-        </w:rPr>
-        <w:t>Historias asignadas: 1,3,5,6 y 10</w:t>
-      </w:r>
-    </w:p>
-    <w:p>
-      <w:pPr>
-        <w:pStyle w:val="Prrafodelista"/>
-        <w:jc w:val="both"/>
-        <w:rPr>
-          <w:sz w:val="24"/>
-          <w:szCs w:val="24"/>
-        </w:rPr>
-      </w:pPr>
-      <w:r>
-        <w:rPr>
-          <w:sz w:val="24"/>
-          <w:szCs w:val="24"/>
-        </w:rPr>
-        <w:t xml:space="preserve">Pareja 2: </w:t>
-      </w:r>
-      <w:r>
-        <w:rPr>
-          <w:sz w:val="24"/>
-          <w:szCs w:val="24"/>
-        </w:rPr>
-        <w:t>JOSE CESAR GARCIA y AUGUSTO MARTÍNEZ BARCIA</w:t>
-      </w:r>
-    </w:p>
-    <w:p>
-      <w:pPr>
-        <w:pStyle w:val="Prrafodelista"/>
-        <w:jc w:val="both"/>
-        <w:rPr>
-          <w:sz w:val="24"/>
-          <w:szCs w:val="24"/>
-        </w:rPr>
-      </w:pPr>
-      <w:r>
-        <w:rPr>
-          <w:sz w:val="24"/>
-          <w:szCs w:val="24"/>
-        </w:rPr>
-        <w:t xml:space="preserve">Historias asignadas: </w:t>
-      </w:r>
-      <w:r>
-        <w:rPr>
-          <w:sz w:val="24"/>
-          <w:szCs w:val="24"/>
-        </w:rPr>
-        <w:t>2, 7, 8, 12 Y 15</w:t>
-      </w:r>
-      <w:r>
-        <w:rPr>
-          <w:sz w:val="24"/>
-          <w:szCs w:val="24"/>
-        </w:rPr>
-        <w:t xml:space="preserve"> </w:t>
-      </w:r>
-    </w:p>
-    <w:p>
-      <w:pPr>
-        <w:pStyle w:val="Prrafodelista"/>
-        <w:jc w:val="both"/>
-        <w:rPr>
-          <w:sz w:val="24"/>
-          <w:szCs w:val="24"/>
-        </w:rPr>
-      </w:pPr>
-      <w:r>
-        <w:rPr>
-          <w:sz w:val="24"/>
-          <w:szCs w:val="24"/>
-        </w:rPr>
-        <w:t>Pareja 13: DANIEL SAN JOSÉ GARCÍA Y JOSE ANTONIO MACÍAS PORTILLO</w:t>
-      </w:r>
-    </w:p>
-    <w:p>
-      <w:pPr>
-        <w:pStyle w:val="Prrafodelista"/>
-        <w:jc w:val="both"/>
-        <w:rPr>
-          <w:sz w:val="24"/>
-          <w:szCs w:val="24"/>
-        </w:rPr>
-      </w:pPr>
-      <w:r>
-        <w:rPr>
-          <w:sz w:val="24"/>
-          <w:szCs w:val="24"/>
-        </w:rPr>
-        <w:t xml:space="preserve">Historias asignadas: </w:t>
-      </w:r>
-      <w:r>
-        <w:rPr>
-          <w:sz w:val="24"/>
-          <w:szCs w:val="24"/>
-        </w:rPr>
-        <w:t>13,16,17,18 y 19</w:t>
+      <w:r>
+        <w:rPr>
+          <w:sz w:val="24"/>
+          <w:szCs w:val="24"/>
+        </w:rPr>
+        <w:t xml:space="preserve">4, </w:t>
+      </w:r>
+      <w:r>
+        <w:rPr>
+          <w:sz w:val="24"/>
+          <w:szCs w:val="24"/>
+        </w:rPr>
+        <w:t>13, 10,</w:t>
+      </w:r>
+      <w:r>
+        <w:rPr>
+          <w:sz w:val="24"/>
+          <w:szCs w:val="24"/>
+        </w:rPr>
+        <w:t xml:space="preserve"> 11</w:t>
       </w:r>
     </w:p>
     <w:p>
@@ -9888,7 +9749,7 @@
 </file>
 
 <file path=customXml/itemProps2.xml><?xml version="1.0" encoding="utf-8"?>
-<ds:datastoreItem xmlns:ds="http://schemas.openxmlformats.org/officeDocument/2006/customXml" ds:itemID="{A69BE589-3279-4D34-8124-AFF113786908}">
+<ds:datastoreItem xmlns:ds="http://schemas.openxmlformats.org/officeDocument/2006/customXml" ds:itemID="{82DF11D7-DBDF-499A-B80A-204020F0C475}">
   <ds:schemaRefs>
     <ds:schemaRef ds:uri="http://schemas.openxmlformats.org/officeDocument/2006/bibliography"/>
   </ds:schemaRefs>

</xml_diff>

<commit_message>
Cambiadas las historias de usuario asignadas para empezar por el principio
</commit_message>
<xml_diff>
--- a/petclinic-docs/PetClinic.docx
+++ b/petclinic-docs/PetClinic.docx
@@ -7473,123 +7473,6 @@
           <w:sz w:val="24"/>
           <w:szCs w:val="24"/>
         </w:rPr>
-        <w:t xml:space="preserve"> – nuevos 5, 6, 12, 15, 18</w:t>
-      </w:r>
-    </w:p>
-    <w:p>
-      <w:pPr>
-        <w:pStyle w:val="Prrafodelista"/>
-        <w:jc w:val="both"/>
-        <w:rPr>
-          <w:sz w:val="24"/>
-          <w:szCs w:val="24"/>
-        </w:rPr>
-      </w:pPr>
-      <w:r>
-        <w:rPr>
-          <w:sz w:val="24"/>
-          <w:szCs w:val="24"/>
-        </w:rPr>
-        <w:t xml:space="preserve">Pareja 2: </w:t>
-      </w:r>
-      <w:r>
-        <w:rPr>
-          <w:sz w:val="24"/>
-          <w:szCs w:val="24"/>
-        </w:rPr>
-        <w:t>JOSE CESAR GARCIA y AUGUSTO MARTÍNEZ BARCIA</w:t>
-      </w:r>
-    </w:p>
-    <w:p>
-      <w:pPr>
-        <w:pStyle w:val="Prrafodelista"/>
-        <w:jc w:val="both"/>
-        <w:rPr>
-          <w:sz w:val="24"/>
-          <w:szCs w:val="24"/>
-        </w:rPr>
-      </w:pPr>
-      <w:r>
-        <w:rPr>
-          <w:sz w:val="24"/>
-          <w:szCs w:val="24"/>
-        </w:rPr>
-        <w:t xml:space="preserve">Historias asignadas: </w:t>
-      </w:r>
-      <w:r>
-        <w:rPr>
-          <w:sz w:val="24"/>
-          <w:szCs w:val="24"/>
-        </w:rPr>
-        <w:t>2, 7, 8, 12 Y 15</w:t>
-      </w:r>
-      <w:r>
-        <w:rPr>
-          <w:sz w:val="24"/>
-          <w:szCs w:val="24"/>
-        </w:rPr>
-        <w:t xml:space="preserve"> – nuevos 7, 8, 1</w:t>
-      </w:r>
-      <w:r>
-        <w:rPr>
-          <w:sz w:val="24"/>
-          <w:szCs w:val="24"/>
-        </w:rPr>
-        <w:t>6</w:t>
-      </w:r>
-      <w:r>
-        <w:rPr>
-          <w:sz w:val="24"/>
-          <w:szCs w:val="24"/>
-        </w:rPr>
-        <w:t>, 14, 19</w:t>
-      </w:r>
-    </w:p>
-    <w:p>
-      <w:pPr>
-        <w:pStyle w:val="Prrafodelista"/>
-        <w:jc w:val="both"/>
-        <w:rPr>
-          <w:sz w:val="24"/>
-          <w:szCs w:val="24"/>
-        </w:rPr>
-      </w:pPr>
-      <w:r>
-        <w:rPr>
-          <w:sz w:val="24"/>
-          <w:szCs w:val="24"/>
-        </w:rPr>
-        <w:t>Pareja 13: DANIEL SAN JOSÉ GARCÍA Y JOSE ANTONIO MACÍAS PORTILLO</w:t>
-      </w:r>
-    </w:p>
-    <w:p>
-      <w:pPr>
-        <w:pStyle w:val="Prrafodelista"/>
-        <w:jc w:val="both"/>
-        <w:rPr>
-          <w:sz w:val="24"/>
-          <w:szCs w:val="24"/>
-        </w:rPr>
-      </w:pPr>
-      <w:r>
-        <w:rPr>
-          <w:sz w:val="24"/>
-          <w:szCs w:val="24"/>
-        </w:rPr>
-        <w:t xml:space="preserve">Historias asignadas: </w:t>
-      </w:r>
-      <w:r>
-        <w:rPr>
-          <w:sz w:val="24"/>
-          <w:szCs w:val="24"/>
-        </w:rPr>
-        <w:t>13,16,17,18 y 19</w:t>
-      </w:r>
-      <w:r>
-        <w:rPr>
-          <w:sz w:val="24"/>
-          <w:szCs w:val="24"/>
-        </w:rPr>
         <w:t xml:space="preserve"> – nuevos </w:t>
       </w:r>
       <w:r>
@@ -7597,7 +7480,7 @@
           <w:sz w:val="24"/>
           <w:szCs w:val="24"/>
         </w:rPr>
-        <w:t xml:space="preserve">1, </w:t>
+        <w:t>3</w:t>
       </w:r>
       <w:bookmarkStart w:id="45" w:name="_GoBack"/>
       <w:bookmarkEnd w:id="45"/>
@@ -7606,7 +7489,145 @@
           <w:sz w:val="24"/>
           <w:szCs w:val="24"/>
         </w:rPr>
-        <w:t xml:space="preserve">4, </w:t>
+        <w:t>, 6, 12, 15, 18</w:t>
+      </w:r>
+    </w:p>
+    <w:p>
+      <w:pPr>
+        <w:pStyle w:val="Prrafodelista"/>
+        <w:jc w:val="both"/>
+        <w:rPr>
+          <w:sz w:val="24"/>
+          <w:szCs w:val="24"/>
+        </w:rPr>
+      </w:pPr>
+      <w:r>
+        <w:rPr>
+          <w:sz w:val="24"/>
+          <w:szCs w:val="24"/>
+        </w:rPr>
+        <w:t xml:space="preserve">Pareja 2: </w:t>
+      </w:r>
+      <w:r>
+        <w:rPr>
+          <w:sz w:val="24"/>
+          <w:szCs w:val="24"/>
+        </w:rPr>
+        <w:t>JOSE CESAR GARCIA y AUGUSTO MARTÍNEZ BARCIA</w:t>
+      </w:r>
+    </w:p>
+    <w:p>
+      <w:pPr>
+        <w:pStyle w:val="Prrafodelista"/>
+        <w:jc w:val="both"/>
+        <w:rPr>
+          <w:sz w:val="24"/>
+          <w:szCs w:val="24"/>
+        </w:rPr>
+      </w:pPr>
+      <w:r>
+        <w:rPr>
+          <w:sz w:val="24"/>
+          <w:szCs w:val="24"/>
+        </w:rPr>
+        <w:t xml:space="preserve">Historias asignadas: </w:t>
+      </w:r>
+      <w:r>
+        <w:rPr>
+          <w:sz w:val="24"/>
+          <w:szCs w:val="24"/>
+        </w:rPr>
+        <w:t>2, 7, 8, 12 Y 15</w:t>
+      </w:r>
+      <w:r>
+        <w:rPr>
+          <w:sz w:val="24"/>
+          <w:szCs w:val="24"/>
+        </w:rPr>
+        <w:t xml:space="preserve"> – nuevos </w:t>
+      </w:r>
+      <w:r>
+        <w:rPr>
+          <w:sz w:val="24"/>
+          <w:szCs w:val="24"/>
+        </w:rPr>
+        <w:t xml:space="preserve">2, </w:t>
+      </w:r>
+      <w:r>
+        <w:rPr>
+          <w:sz w:val="24"/>
+          <w:szCs w:val="24"/>
+        </w:rPr>
+        <w:t>7, 1</w:t>
+      </w:r>
+      <w:r>
+        <w:rPr>
+          <w:sz w:val="24"/>
+          <w:szCs w:val="24"/>
+        </w:rPr>
+        <w:t>6</w:t>
+      </w:r>
+      <w:r>
+        <w:rPr>
+          <w:sz w:val="24"/>
+          <w:szCs w:val="24"/>
+        </w:rPr>
+        <w:t>, 14, 19</w:t>
+      </w:r>
+    </w:p>
+    <w:p>
+      <w:pPr>
+        <w:pStyle w:val="Prrafodelista"/>
+        <w:jc w:val="both"/>
+        <w:rPr>
+          <w:sz w:val="24"/>
+          <w:szCs w:val="24"/>
+        </w:rPr>
+      </w:pPr>
+      <w:r>
+        <w:rPr>
+          <w:sz w:val="24"/>
+          <w:szCs w:val="24"/>
+        </w:rPr>
+        <w:t>Pareja 13: DANIEL SAN JOSÉ GARCÍA Y JOSE ANTONIO MACÍAS PORTILLO</w:t>
+      </w:r>
+    </w:p>
+    <w:p>
+      <w:pPr>
+        <w:pStyle w:val="Prrafodelista"/>
+        <w:jc w:val="both"/>
+        <w:rPr>
+          <w:sz w:val="24"/>
+          <w:szCs w:val="24"/>
+        </w:rPr>
+      </w:pPr>
+      <w:r>
+        <w:rPr>
+          <w:sz w:val="24"/>
+          <w:szCs w:val="24"/>
+        </w:rPr>
+        <w:t xml:space="preserve">Historias asignadas: </w:t>
+      </w:r>
+      <w:r>
+        <w:rPr>
+          <w:sz w:val="24"/>
+          <w:szCs w:val="24"/>
+        </w:rPr>
+        <w:t>13,16,17,18 y 19</w:t>
+      </w:r>
+      <w:r>
+        <w:rPr>
+          <w:sz w:val="24"/>
+          <w:szCs w:val="24"/>
+        </w:rPr>
+        <w:t xml:space="preserve"> – nuevos </w:t>
+      </w:r>
+      <w:r>
+        <w:rPr>
+          <w:sz w:val="24"/>
+          <w:szCs w:val="24"/>
+        </w:rPr>
+        <w:t xml:space="preserve">1, 4, </w:t>
       </w:r>
       <w:r>
         <w:rPr>
@@ -9749,7 +9770,7 @@
 </file>
 
 <file path=customXml/itemProps2.xml><?xml version="1.0" encoding="utf-8"?>
-<ds:datastoreItem xmlns:ds="http://schemas.openxmlformats.org/officeDocument/2006/customXml" ds:itemID="{82DF11D7-DBDF-499A-B80A-204020F0C475}">
+<ds:datastoreItem xmlns:ds="http://schemas.openxmlformats.org/officeDocument/2006/customXml" ds:itemID="{28616D88-5889-4BB2-904C-BB0E6002DBE4}">
   <ds:schemaRefs>
     <ds:schemaRef ds:uri="http://schemas.openxmlformats.org/officeDocument/2006/bibliography"/>
   </ds:schemaRefs>

</xml_diff>

<commit_message>
Nuevo documento de historias (Apenas modificado) y nuevo diagrama
</commit_message>
<xml_diff>
--- a/petclinic-docs/PetClinic.docx
+++ b/petclinic-docs/PetClinic.docx
@@ -11,6 +11,7 @@
           <w:szCs w:val="48"/>
         </w:rPr>
       </w:pPr>
+      <w:proofErr w:type="spellStart"/>
       <w:r>
         <w:rPr>
           <w:b/>
@@ -19,6 +20,7 @@
         </w:rPr>
         <w:t>PetClinic</w:t>
       </w:r>
+      <w:proofErr w:type="spellEnd"/>
     </w:p>
     <w:p>
       <w:pPr>
@@ -214,13 +216,35 @@
         <w:rPr>
           <w:color w:val="000000"/>
         </w:rPr>
-        <w:t>El proyecto será un sistema de información web basado en el framework Spring Boot. El sistema representará una clínica, a través de la cual se podrán gestionar diferentes servicios ofrecidos en ella, como realizar una visita médica, reservar un periodo de tiempo en la residencia o pedir cita para la peluquería, todo esto para mascotas. El propietario de una mascota podrá registrar su mascota, reservar uno de los servicios y realizar el pago, todo a través de la aplicación. Las en</w:t>
-      </w:r>
-      <w:r>
-        <w:t>tidades añadidas al proyecto de Petclinic son Pago, reserva, servicio, Peluquería, Residencia, Clínica y Empleado.</w:t>
-      </w:r>
-      <w:r>
-        <w:t xml:space="preserve"> </w:t>
+        <w:t xml:space="preserve">El proyecto será un sistema de información web basado en el </w:t>
+      </w:r>
+      <w:proofErr w:type="spellStart"/>
+      <w:r>
+        <w:rPr>
+          <w:color w:val="000000"/>
+        </w:rPr>
+        <w:t>framework</w:t>
+      </w:r>
+      <w:proofErr w:type="spellEnd"/>
+      <w:r>
+        <w:rPr>
+          <w:color w:val="000000"/>
+        </w:rPr>
+        <w:t xml:space="preserve"> Spring </w:t>
+      </w:r>
+      <w:proofErr w:type="spellStart"/>
+      <w:r>
+        <w:rPr>
+          <w:color w:val="000000"/>
+        </w:rPr>
+        <w:t>Boot</w:t>
+      </w:r>
+      <w:proofErr w:type="spellEnd"/>
+      <w:r>
+        <w:rPr>
+          <w:color w:val="000000"/>
+        </w:rPr>
+        <w:t xml:space="preserve">. El sistema representará una clínica, a través de la cual se podrán gestionar diferentes servicios ofrecidos en ella, como realizar una visita médica, reservar un periodo de tiempo en la residencia o pedir cita para la peluquería, todo esto para mascotas. El propietario de una mascota podrá registrar su mascota, reservar uno de los servicios y realizar el pago, todo a través de la aplicación. </w:t>
       </w:r>
     </w:p>
     <w:p>
@@ -857,7 +881,19 @@
           </w:tcPr>
           <w:p>
             <w:r>
-              <w:t>Ver qué servicios hay ofrecidos</w:t>
+              <w:t xml:space="preserve">Ver </w:t>
+            </w:r>
+            <w:r>
+              <w:t>un listado de los</w:t>
+            </w:r>
+            <w:r>
+              <w:t xml:space="preserve"> servicios </w:t>
+            </w:r>
+            <w:r>
+              <w:t xml:space="preserve">que </w:t>
+            </w:r>
+            <w:r>
+              <w:t>hay ofrecidos</w:t>
             </w:r>
           </w:p>
         </w:tc>
@@ -898,7 +934,15 @@
               <w:t xml:space="preserve">que </w:t>
             </w:r>
             <w:r>
-              <w:t>necesite en cada momento (una peluquería, una residencia, etc).</w:t>
+              <w:t xml:space="preserve">necesite en cada momento (una peluquería, una residencia, </w:t>
+            </w:r>
+            <w:proofErr w:type="spellStart"/>
+            <w:r>
+              <w:t>etc</w:t>
+            </w:r>
+            <w:proofErr w:type="spellEnd"/>
+            <w:r>
+              <w:t>).</w:t>
             </w:r>
           </w:p>
         </w:tc>
@@ -1129,7 +1173,25 @@
           <w:sz w:val="24"/>
           <w:szCs w:val="24"/>
         </w:rPr>
-        <w:t>Intento entrar en una url de “Adiestradores”.</w:t>
+        <w:t xml:space="preserve">Intento entrar en una </w:t>
+      </w:r>
+      <w:proofErr w:type="spellStart"/>
+      <w:r>
+        <w:rPr>
+          <w:color w:val="FF0000"/>
+          <w:sz w:val="24"/>
+          <w:szCs w:val="24"/>
+        </w:rPr>
+        <w:t>url</w:t>
+      </w:r>
+      <w:proofErr w:type="spellEnd"/>
+      <w:r>
+        <w:rPr>
+          <w:color w:val="FF0000"/>
+          <w:sz w:val="24"/>
+          <w:szCs w:val="24"/>
+        </w:rPr>
+        <w:t xml:space="preserve"> de “Adiestradores”.</w:t>
       </w:r>
     </w:p>
     <w:p>
@@ -1339,7 +1401,10 @@
           </w:tcPr>
           <w:p>
             <w:r>
-              <w:t>Saber los detalles sobre el servicio de estancia</w:t>
+              <w:t xml:space="preserve">Saber los detalles sobre el servicio </w:t>
+            </w:r>
+            <w:r>
+              <w:t>elegido</w:t>
             </w:r>
           </w:p>
         </w:tc>
@@ -1768,25 +1833,7 @@
       <w:pPr>
         <w:jc w:val="both"/>
         <w:rPr>
-          <w:color w:val="38761D"/>
-          <w:sz w:val="24"/>
-          <w:szCs w:val="24"/>
-        </w:rPr>
-      </w:pPr>
-    </w:p>
-    <w:p>
-      <w:pPr>
-        <w:pBdr>
-          <w:top w:val="nil"/>
-          <w:left w:val="nil"/>
-          <w:bottom w:val="nil"/>
-          <w:right w:val="nil"/>
-          <w:between w:val="nil"/>
-        </w:pBdr>
-        <w:spacing w:after="0"/>
-        <w:jc w:val="both"/>
-        <w:rPr>
-          <w:color w:val="000000"/>
+          <w:color w:val="000000" w:themeColor="text1"/>
           <w:sz w:val="24"/>
           <w:szCs w:val="24"/>
         </w:rPr>
@@ -1795,59 +1842,21 @@
         <w:rPr>
           <w:b/>
           <w:bCs/>
-          <w:color w:val="000000"/>
+          <w:color w:val="000000" w:themeColor="text1"/>
           <w:sz w:val="24"/>
           <w:szCs w:val="24"/>
         </w:rPr>
         <w:lastRenderedPageBreak/>
-        <w:t>HIS_</w:t>
-      </w:r>
-      <w:r>
-        <w:rPr>
-          <w:b/>
-          <w:bCs/>
-          <w:color w:val="000000"/>
-          <w:sz w:val="24"/>
-          <w:szCs w:val="24"/>
-        </w:rPr>
-        <w:t>5</w:t>
-      </w:r>
-      <w:r>
-        <w:rPr>
-          <w:b/>
-          <w:bCs/>
-          <w:color w:val="000000"/>
-          <w:sz w:val="24"/>
-          <w:szCs w:val="24"/>
-        </w:rPr>
-        <w:t xml:space="preserve">: </w:t>
-      </w:r>
-      <w:r>
-        <w:rPr>
-          <w:color w:val="000000"/>
-          <w:sz w:val="24"/>
-          <w:szCs w:val="24"/>
-        </w:rPr>
-        <w:t>Cobros</w:t>
-      </w:r>
-    </w:p>
-    <w:p>
-      <w:pPr>
-        <w:pBdr>
-          <w:top w:val="nil"/>
-          <w:left w:val="nil"/>
-          <w:bottom w:val="nil"/>
-          <w:right w:val="nil"/>
-          <w:between w:val="nil"/>
-        </w:pBdr>
-        <w:ind w:left="1425" w:hanging="720"/>
-        <w:jc w:val="both"/>
-        <w:rPr>
-          <w:color w:val="000000"/>
-          <w:sz w:val="24"/>
-          <w:szCs w:val="24"/>
-        </w:rPr>
-      </w:pPr>
+        <w:t>HIS_5:</w:t>
+      </w:r>
+      <w:r>
+        <w:rPr>
+          <w:color w:val="000000" w:themeColor="text1"/>
+          <w:sz w:val="24"/>
+          <w:szCs w:val="24"/>
+        </w:rPr>
+        <w:t xml:space="preserve"> Tienda</w:t>
+      </w:r>
     </w:p>
     <w:tbl>
       <w:tblPr>
@@ -1896,7 +1905,7 @@
           </w:tcPr>
           <w:p>
             <w:r>
-              <w:t>Empleado</w:t>
+              <w:t>Propietario</w:t>
             </w:r>
           </w:p>
         </w:tc>
@@ -1928,7 +1937,7 @@
           </w:tcPr>
           <w:p>
             <w:r>
-              <w:t>Ver un listado de los pagos de los clientes</w:t>
+              <w:t>Ver los ítems que se ofrecen en la tienda</w:t>
             </w:r>
           </w:p>
         </w:tc>
@@ -1960,7 +1969,7 @@
           </w:tcPr>
           <w:p>
             <w:r>
-              <w:t>Saber a quién debo cobrar en la clínica</w:t>
+              <w:t>Comprobar si está el ítem que busco y comprarlo.</w:t>
             </w:r>
           </w:p>
         </w:tc>
@@ -1970,70 +1979,12 @@
       <w:pPr>
         <w:jc w:val="both"/>
         <w:rPr>
-          <w:sz w:val="24"/>
-          <w:szCs w:val="24"/>
-        </w:rPr>
-      </w:pPr>
-    </w:p>
-    <w:p>
-      <w:pPr>
-        <w:jc w:val="both"/>
-        <w:rPr>
-          <w:color w:val="38761D"/>
-          <w:sz w:val="24"/>
-          <w:szCs w:val="24"/>
-        </w:rPr>
-      </w:pPr>
-      <w:r>
-        <w:rPr>
-          <w:sz w:val="24"/>
-          <w:szCs w:val="24"/>
-        </w:rPr>
-        <w:tab/>
-      </w:r>
-      <w:r>
-        <w:rPr>
-          <w:b/>
-          <w:color w:val="38761D"/>
-          <w:sz w:val="24"/>
-          <w:szCs w:val="24"/>
-        </w:rPr>
-        <w:t>Caso positivo P</w:t>
-      </w:r>
-      <w:r>
-        <w:rPr>
-          <w:b/>
-          <w:color w:val="38761D"/>
-          <w:sz w:val="24"/>
-          <w:szCs w:val="24"/>
-        </w:rPr>
-        <w:t>5</w:t>
-      </w:r>
-      <w:r>
-        <w:rPr>
-          <w:b/>
-          <w:color w:val="38761D"/>
-          <w:sz w:val="24"/>
-          <w:szCs w:val="24"/>
-        </w:rPr>
-        <w:t>_1</w:t>
-      </w:r>
-      <w:r>
-        <w:rPr>
-          <w:color w:val="38761D"/>
-          <w:sz w:val="24"/>
-          <w:szCs w:val="24"/>
-        </w:rPr>
-        <w:t xml:space="preserve">: </w:t>
-      </w:r>
-      <w:r>
-        <w:rPr>
-          <w:color w:val="38761D"/>
-          <w:sz w:val="24"/>
-          <w:szCs w:val="24"/>
-        </w:rPr>
-        <w:t>Hago clic en “Historial de Cobros” y veo todos los pagos que me han realizado los clientes.</w:t>
-      </w:r>
+          <w:b/>
+          <w:color w:val="38761D"/>
+          <w:sz w:val="24"/>
+          <w:szCs w:val="24"/>
+        </w:rPr>
+      </w:pPr>
     </w:p>
     <w:p>
       <w:pPr>
@@ -2046,12 +1997,290 @@
       </w:pPr>
       <w:r>
         <w:rPr>
-          <w:color w:val="38761D"/>
-          <w:sz w:val="24"/>
-          <w:szCs w:val="24"/>
-        </w:rPr>
-        <w:tab/>
-      </w:r>
+          <w:b/>
+          <w:color w:val="38761D"/>
+          <w:sz w:val="24"/>
+          <w:szCs w:val="24"/>
+        </w:rPr>
+        <w:t>Caso positivo P5_1</w:t>
+      </w:r>
+      <w:r>
+        <w:rPr>
+          <w:color w:val="38761D"/>
+          <w:sz w:val="24"/>
+          <w:szCs w:val="24"/>
+        </w:rPr>
+        <w:t xml:space="preserve">: Hago clic en </w:t>
+      </w:r>
+      <w:r>
+        <w:rPr>
+          <w:color w:val="38761D"/>
+          <w:sz w:val="24"/>
+          <w:szCs w:val="24"/>
+        </w:rPr>
+        <w:t>una tienda</w:t>
+      </w:r>
+      <w:r>
+        <w:rPr>
+          <w:color w:val="38761D"/>
+          <w:sz w:val="24"/>
+          <w:szCs w:val="24"/>
+        </w:rPr>
+        <w:t xml:space="preserve"> y veo todos los </w:t>
+      </w:r>
+      <w:r>
+        <w:rPr>
+          <w:color w:val="38761D"/>
+          <w:sz w:val="24"/>
+          <w:szCs w:val="24"/>
+        </w:rPr>
+        <w:t>productos que ofrece</w:t>
+      </w:r>
+      <w:r>
+        <w:rPr>
+          <w:color w:val="38761D"/>
+          <w:sz w:val="24"/>
+          <w:szCs w:val="24"/>
+        </w:rPr>
+        <w:t>.</w:t>
+      </w:r>
+    </w:p>
+    <w:p>
+      <w:pPr>
+        <w:jc w:val="both"/>
+        <w:rPr>
+          <w:color w:val="000000" w:themeColor="text1"/>
+          <w:sz w:val="24"/>
+          <w:szCs w:val="24"/>
+        </w:rPr>
+      </w:pPr>
+      <w:r>
+        <w:rPr>
+          <w:b/>
+          <w:bCs/>
+          <w:color w:val="000000" w:themeColor="text1"/>
+          <w:sz w:val="24"/>
+          <w:szCs w:val="24"/>
+        </w:rPr>
+        <w:t>HIS_</w:t>
+      </w:r>
+      <w:r>
+        <w:rPr>
+          <w:b/>
+          <w:bCs/>
+          <w:color w:val="000000" w:themeColor="text1"/>
+          <w:sz w:val="24"/>
+          <w:szCs w:val="24"/>
+        </w:rPr>
+        <w:t>6</w:t>
+      </w:r>
+      <w:r>
+        <w:rPr>
+          <w:b/>
+          <w:bCs/>
+          <w:color w:val="000000" w:themeColor="text1"/>
+          <w:sz w:val="24"/>
+          <w:szCs w:val="24"/>
+        </w:rPr>
+        <w:t>:</w:t>
+      </w:r>
+      <w:r>
+        <w:rPr>
+          <w:color w:val="000000" w:themeColor="text1"/>
+          <w:sz w:val="24"/>
+          <w:szCs w:val="24"/>
+        </w:rPr>
+        <w:t xml:space="preserve"> </w:t>
+      </w:r>
+      <w:r>
+        <w:rPr>
+          <w:color w:val="000000" w:themeColor="text1"/>
+          <w:sz w:val="24"/>
+          <w:szCs w:val="24"/>
+        </w:rPr>
+        <w:t>Inventario</w:t>
+      </w:r>
+    </w:p>
+    <w:tbl>
+      <w:tblPr>
+        <w:tblStyle w:val="a1"/>
+        <w:tblW w:w="4815" w:type="dxa"/>
+        <w:tblInd w:w="1839" w:type="dxa"/>
+        <w:tblBorders>
+          <w:top w:val="single" w:sz="4" w:space="0" w:color="000000"/>
+          <w:left w:val="single" w:sz="4" w:space="0" w:color="000000"/>
+          <w:bottom w:val="single" w:sz="4" w:space="0" w:color="000000"/>
+          <w:right w:val="single" w:sz="4" w:space="0" w:color="000000"/>
+          <w:insideH w:val="single" w:sz="4" w:space="0" w:color="000000"/>
+          <w:insideV w:val="single" w:sz="4" w:space="0" w:color="000000"/>
+        </w:tblBorders>
+        <w:tblLayout w:type="fixed"/>
+        <w:tblLook w:val="0400" w:firstRow="0" w:lastRow="0" w:firstColumn="0" w:lastColumn="0" w:noHBand="0" w:noVBand="1"/>
+      </w:tblPr>
+      <w:tblGrid>
+        <w:gridCol w:w="1555"/>
+        <w:gridCol w:w="3260"/>
+      </w:tblGrid>
+      <w:tr>
+        <w:tc>
+          <w:tcPr>
+            <w:tcW w:w="1555" w:type="dxa"/>
+            <w:shd w:val="clear" w:color="auto" w:fill="FFD965"/>
+          </w:tcPr>
+          <w:p>
+            <w:pPr>
+              <w:rPr>
+                <w:b/>
+              </w:rPr>
+            </w:pPr>
+            <w:r>
+              <w:rPr>
+                <w:b/>
+              </w:rPr>
+              <w:t>Como</w:t>
+            </w:r>
+          </w:p>
+        </w:tc>
+        <w:tc>
+          <w:tcPr>
+            <w:tcW w:w="3260" w:type="dxa"/>
+            <w:shd w:val="clear" w:color="auto" w:fill="FFD965"/>
+          </w:tcPr>
+          <w:p>
+            <w:r>
+              <w:t>Empleado</w:t>
+            </w:r>
+          </w:p>
+        </w:tc>
+      </w:tr>
+      <w:tr>
+        <w:tc>
+          <w:tcPr>
+            <w:tcW w:w="1555" w:type="dxa"/>
+            <w:shd w:val="clear" w:color="auto" w:fill="FFD965"/>
+          </w:tcPr>
+          <w:p>
+            <w:pPr>
+              <w:rPr>
+                <w:b/>
+              </w:rPr>
+            </w:pPr>
+            <w:r>
+              <w:rPr>
+                <w:b/>
+              </w:rPr>
+              <w:t>Quiero</w:t>
+            </w:r>
+          </w:p>
+        </w:tc>
+        <w:tc>
+          <w:tcPr>
+            <w:tcW w:w="3260" w:type="dxa"/>
+            <w:shd w:val="clear" w:color="auto" w:fill="FFD965"/>
+          </w:tcPr>
+          <w:p>
+            <w:r>
+              <w:t>Poder añadir, editar o borrar un ítem de la tienda que llevo</w:t>
+            </w:r>
+          </w:p>
+        </w:tc>
+      </w:tr>
+      <w:tr>
+        <w:tc>
+          <w:tcPr>
+            <w:tcW w:w="1555" w:type="dxa"/>
+            <w:shd w:val="clear" w:color="auto" w:fill="FFD965"/>
+          </w:tcPr>
+          <w:p>
+            <w:pPr>
+              <w:rPr>
+                <w:b/>
+              </w:rPr>
+            </w:pPr>
+            <w:r>
+              <w:rPr>
+                <w:b/>
+              </w:rPr>
+              <w:t>Para</w:t>
+            </w:r>
+          </w:p>
+        </w:tc>
+        <w:tc>
+          <w:tcPr>
+            <w:tcW w:w="3260" w:type="dxa"/>
+            <w:shd w:val="clear" w:color="auto" w:fill="FFD965"/>
+          </w:tcPr>
+          <w:p>
+            <w:r>
+              <w:t>Gestionar los productos del inventario.</w:t>
+            </w:r>
+          </w:p>
+        </w:tc>
+      </w:tr>
+    </w:tbl>
+    <w:p>
+      <w:pPr>
+        <w:jc w:val="both"/>
+        <w:rPr>
+          <w:b/>
+          <w:color w:val="38761D"/>
+          <w:sz w:val="24"/>
+          <w:szCs w:val="24"/>
+        </w:rPr>
+      </w:pPr>
+    </w:p>
+    <w:p>
+      <w:pPr>
+        <w:jc w:val="both"/>
+        <w:rPr>
+          <w:color w:val="38761D"/>
+          <w:sz w:val="24"/>
+          <w:szCs w:val="24"/>
+        </w:rPr>
+      </w:pPr>
+      <w:r>
+        <w:rPr>
+          <w:b/>
+          <w:color w:val="38761D"/>
+          <w:sz w:val="24"/>
+          <w:szCs w:val="24"/>
+        </w:rPr>
+        <w:t>Caso positivo P5_1</w:t>
+      </w:r>
+      <w:r>
+        <w:rPr>
+          <w:color w:val="38761D"/>
+          <w:sz w:val="24"/>
+          <w:szCs w:val="24"/>
+        </w:rPr>
+        <w:t>:</w:t>
+      </w:r>
+      <w:r>
+        <w:rPr>
+          <w:color w:val="38761D"/>
+          <w:sz w:val="24"/>
+          <w:szCs w:val="24"/>
+        </w:rPr>
+        <w:t xml:space="preserve"> Hago clic en un producto para editarlo, le cambio el precio anterior por 15€ y lo guardo</w:t>
+      </w:r>
+      <w:r>
+        <w:rPr>
+          <w:color w:val="38761D"/>
+          <w:sz w:val="24"/>
+          <w:szCs w:val="24"/>
+        </w:rPr>
+        <w:t>.</w:t>
+      </w:r>
+    </w:p>
+    <w:p>
+      <w:pPr>
+        <w:jc w:val="both"/>
+        <w:rPr>
+          <w:color w:val="FF0000"/>
+          <w:sz w:val="24"/>
+          <w:szCs w:val="24"/>
+        </w:rPr>
+      </w:pPr>
       <w:r>
         <w:rPr>
           <w:b/>
@@ -2064,30 +2293,40 @@
       </w:r>
       <w:r>
         <w:rPr>
+          <w:b/>
+          <w:bCs/>
           <w:color w:val="FF0000"/>
           <w:sz w:val="24"/>
           <w:szCs w:val="24"/>
         </w:rPr>
-        <w:t xml:space="preserve"> Hago clic en Historial de Cobros e intento ver los datos de la tarjeta de crédito de un cliente haciendo clic sobre él y su pago.</w:t>
-      </w:r>
-    </w:p>
-    <w:p>
-      <w:pPr>
-        <w:jc w:val="both"/>
-        <w:rPr>
-          <w:color w:val="CC0000"/>
-          <w:sz w:val="24"/>
-          <w:szCs w:val="24"/>
-        </w:rPr>
-      </w:pPr>
-      <w:r>
-        <w:rPr>
-          <w:color w:val="CC0000"/>
-          <w:sz w:val="24"/>
-          <w:szCs w:val="24"/>
-        </w:rPr>
         <w:t xml:space="preserve"> </w:t>
       </w:r>
+      <w:r>
+        <w:rPr>
+          <w:color w:val="FF0000"/>
+          <w:sz w:val="24"/>
+          <w:szCs w:val="24"/>
+        </w:rPr>
+        <w:t>Hago clic en un producto para editarlo, le intento poner un precio negativo y lo intento guardar</w:t>
+      </w:r>
+      <w:r>
+        <w:rPr>
+          <w:color w:val="FF0000"/>
+          <w:sz w:val="24"/>
+          <w:szCs w:val="24"/>
+        </w:rPr>
+        <w:t>.</w:t>
+      </w:r>
+    </w:p>
+    <w:p>
+      <w:pPr>
+        <w:jc w:val="both"/>
+        <w:rPr>
+          <w:color w:val="000000" w:themeColor="text1"/>
+          <w:sz w:val="24"/>
+          <w:szCs w:val="24"/>
+        </w:rPr>
+      </w:pPr>
     </w:p>
     <w:p>
       <w:pPr>
@@ -2098,8 +2337,10 @@
           <w:right w:val="nil"/>
           <w:between w:val="nil"/>
         </w:pBdr>
-        <w:jc w:val="both"/>
-        <w:rPr>
+        <w:spacing w:after="0"/>
+        <w:jc w:val="both"/>
+        <w:rPr>
+          <w:color w:val="000000"/>
           <w:sz w:val="24"/>
           <w:szCs w:val="24"/>
         </w:rPr>
@@ -2108,6 +2349,7 @@
         <w:rPr>
           <w:b/>
           <w:bCs/>
+          <w:color w:val="000000"/>
           <w:sz w:val="24"/>
           <w:szCs w:val="24"/>
         </w:rPr>
@@ -2117,10 +2359,321 @@
         <w:rPr>
           <w:b/>
           <w:bCs/>
-          <w:sz w:val="24"/>
-          <w:szCs w:val="24"/>
-        </w:rPr>
-        <w:t>6</w:t>
+          <w:color w:val="000000"/>
+          <w:sz w:val="24"/>
+          <w:szCs w:val="24"/>
+        </w:rPr>
+        <w:t>7</w:t>
+      </w:r>
+      <w:r>
+        <w:rPr>
+          <w:b/>
+          <w:bCs/>
+          <w:color w:val="000000"/>
+          <w:sz w:val="24"/>
+          <w:szCs w:val="24"/>
+        </w:rPr>
+        <w:t xml:space="preserve">: </w:t>
+      </w:r>
+      <w:r>
+        <w:rPr>
+          <w:color w:val="000000"/>
+          <w:sz w:val="24"/>
+          <w:szCs w:val="24"/>
+        </w:rPr>
+        <w:t>Cobros</w:t>
+      </w:r>
+    </w:p>
+    <w:p>
+      <w:pPr>
+        <w:pBdr>
+          <w:top w:val="nil"/>
+          <w:left w:val="nil"/>
+          <w:bottom w:val="nil"/>
+          <w:right w:val="nil"/>
+          <w:between w:val="nil"/>
+        </w:pBdr>
+        <w:ind w:left="1425" w:hanging="720"/>
+        <w:jc w:val="both"/>
+        <w:rPr>
+          <w:color w:val="000000"/>
+          <w:sz w:val="24"/>
+          <w:szCs w:val="24"/>
+        </w:rPr>
+      </w:pPr>
+    </w:p>
+    <w:tbl>
+      <w:tblPr>
+        <w:tblStyle w:val="a1"/>
+        <w:tblW w:w="4815" w:type="dxa"/>
+        <w:tblInd w:w="1839" w:type="dxa"/>
+        <w:tblBorders>
+          <w:top w:val="single" w:sz="4" w:space="0" w:color="000000"/>
+          <w:left w:val="single" w:sz="4" w:space="0" w:color="000000"/>
+          <w:bottom w:val="single" w:sz="4" w:space="0" w:color="000000"/>
+          <w:right w:val="single" w:sz="4" w:space="0" w:color="000000"/>
+          <w:insideH w:val="single" w:sz="4" w:space="0" w:color="000000"/>
+          <w:insideV w:val="single" w:sz="4" w:space="0" w:color="000000"/>
+        </w:tblBorders>
+        <w:tblLayout w:type="fixed"/>
+        <w:tblLook w:val="0400" w:firstRow="0" w:lastRow="0" w:firstColumn="0" w:lastColumn="0" w:noHBand="0" w:noVBand="1"/>
+      </w:tblPr>
+      <w:tblGrid>
+        <w:gridCol w:w="1555"/>
+        <w:gridCol w:w="3260"/>
+      </w:tblGrid>
+      <w:tr>
+        <w:tc>
+          <w:tcPr>
+            <w:tcW w:w="1555" w:type="dxa"/>
+            <w:shd w:val="clear" w:color="auto" w:fill="FFD965"/>
+          </w:tcPr>
+          <w:p>
+            <w:pPr>
+              <w:rPr>
+                <w:b/>
+              </w:rPr>
+            </w:pPr>
+            <w:r>
+              <w:rPr>
+                <w:b/>
+              </w:rPr>
+              <w:t>Como</w:t>
+            </w:r>
+          </w:p>
+        </w:tc>
+        <w:tc>
+          <w:tcPr>
+            <w:tcW w:w="3260" w:type="dxa"/>
+            <w:shd w:val="clear" w:color="auto" w:fill="FFD965"/>
+          </w:tcPr>
+          <w:p>
+            <w:r>
+              <w:t>Empleado</w:t>
+            </w:r>
+          </w:p>
+        </w:tc>
+      </w:tr>
+      <w:tr>
+        <w:tc>
+          <w:tcPr>
+            <w:tcW w:w="1555" w:type="dxa"/>
+            <w:shd w:val="clear" w:color="auto" w:fill="FFD965"/>
+          </w:tcPr>
+          <w:p>
+            <w:pPr>
+              <w:rPr>
+                <w:b/>
+              </w:rPr>
+            </w:pPr>
+            <w:r>
+              <w:rPr>
+                <w:b/>
+              </w:rPr>
+              <w:t>Quiero</w:t>
+            </w:r>
+          </w:p>
+        </w:tc>
+        <w:tc>
+          <w:tcPr>
+            <w:tcW w:w="3260" w:type="dxa"/>
+            <w:shd w:val="clear" w:color="auto" w:fill="FFD965"/>
+          </w:tcPr>
+          <w:p>
+            <w:r>
+              <w:t>Ver un listado de los pagos de los clientes</w:t>
+            </w:r>
+          </w:p>
+        </w:tc>
+      </w:tr>
+      <w:tr>
+        <w:tc>
+          <w:tcPr>
+            <w:tcW w:w="1555" w:type="dxa"/>
+            <w:shd w:val="clear" w:color="auto" w:fill="FFD965"/>
+          </w:tcPr>
+          <w:p>
+            <w:pPr>
+              <w:rPr>
+                <w:b/>
+              </w:rPr>
+            </w:pPr>
+            <w:r>
+              <w:rPr>
+                <w:b/>
+              </w:rPr>
+              <w:t>Para</w:t>
+            </w:r>
+          </w:p>
+        </w:tc>
+        <w:tc>
+          <w:tcPr>
+            <w:tcW w:w="3260" w:type="dxa"/>
+            <w:shd w:val="clear" w:color="auto" w:fill="FFD965"/>
+          </w:tcPr>
+          <w:p>
+            <w:r>
+              <w:t>Saber a quién debo cobrar en la clínica</w:t>
+            </w:r>
+          </w:p>
+        </w:tc>
+      </w:tr>
+    </w:tbl>
+    <w:p>
+      <w:pPr>
+        <w:jc w:val="both"/>
+        <w:rPr>
+          <w:sz w:val="24"/>
+          <w:szCs w:val="24"/>
+        </w:rPr>
+      </w:pPr>
+    </w:p>
+    <w:p>
+      <w:pPr>
+        <w:jc w:val="both"/>
+        <w:rPr>
+          <w:color w:val="38761D"/>
+          <w:sz w:val="24"/>
+          <w:szCs w:val="24"/>
+        </w:rPr>
+      </w:pPr>
+      <w:r>
+        <w:rPr>
+          <w:sz w:val="24"/>
+          <w:szCs w:val="24"/>
+        </w:rPr>
+        <w:tab/>
+      </w:r>
+      <w:r>
+        <w:rPr>
+          <w:b/>
+          <w:color w:val="38761D"/>
+          <w:sz w:val="24"/>
+          <w:szCs w:val="24"/>
+        </w:rPr>
+        <w:t>Caso positivo P</w:t>
+      </w:r>
+      <w:r>
+        <w:rPr>
+          <w:b/>
+          <w:color w:val="38761D"/>
+          <w:sz w:val="24"/>
+          <w:szCs w:val="24"/>
+        </w:rPr>
+        <w:t>5</w:t>
+      </w:r>
+      <w:r>
+        <w:rPr>
+          <w:b/>
+          <w:color w:val="38761D"/>
+          <w:sz w:val="24"/>
+          <w:szCs w:val="24"/>
+        </w:rPr>
+        <w:t>_1</w:t>
+      </w:r>
+      <w:r>
+        <w:rPr>
+          <w:color w:val="38761D"/>
+          <w:sz w:val="24"/>
+          <w:szCs w:val="24"/>
+        </w:rPr>
+        <w:t xml:space="preserve">: </w:t>
+      </w:r>
+      <w:r>
+        <w:rPr>
+          <w:color w:val="38761D"/>
+          <w:sz w:val="24"/>
+          <w:szCs w:val="24"/>
+        </w:rPr>
+        <w:t>Hago clic en “Historial de Cobros” y veo todos los pagos que me han realizado los clientes.</w:t>
+      </w:r>
+    </w:p>
+    <w:p>
+      <w:pPr>
+        <w:jc w:val="both"/>
+        <w:rPr>
+          <w:color w:val="FF0000"/>
+          <w:sz w:val="24"/>
+          <w:szCs w:val="24"/>
+        </w:rPr>
+      </w:pPr>
+      <w:r>
+        <w:rPr>
+          <w:color w:val="38761D"/>
+          <w:sz w:val="24"/>
+          <w:szCs w:val="24"/>
+        </w:rPr>
+        <w:tab/>
+      </w:r>
+      <w:r>
+        <w:rPr>
+          <w:b/>
+          <w:bCs/>
+          <w:color w:val="FF0000"/>
+          <w:sz w:val="24"/>
+          <w:szCs w:val="24"/>
+        </w:rPr>
+        <w:t>Caso negativo P5_1:</w:t>
+      </w:r>
+      <w:r>
+        <w:rPr>
+          <w:color w:val="FF0000"/>
+          <w:sz w:val="24"/>
+          <w:szCs w:val="24"/>
+        </w:rPr>
+        <w:t xml:space="preserve"> Hago clic en Historial de Cobros e intento ver los datos de la tarjeta de crédito de un cliente haciendo clic sobre él y su pago.</w:t>
+      </w:r>
+    </w:p>
+    <w:p>
+      <w:pPr>
+        <w:jc w:val="both"/>
+        <w:rPr>
+          <w:color w:val="CC0000"/>
+          <w:sz w:val="24"/>
+          <w:szCs w:val="24"/>
+        </w:rPr>
+      </w:pPr>
+      <w:r>
+        <w:rPr>
+          <w:color w:val="CC0000"/>
+          <w:sz w:val="24"/>
+          <w:szCs w:val="24"/>
+        </w:rPr>
+        <w:t xml:space="preserve"> </w:t>
+      </w:r>
+    </w:p>
+    <w:p>
+      <w:pPr>
+        <w:pBdr>
+          <w:top w:val="nil"/>
+          <w:left w:val="nil"/>
+          <w:bottom w:val="nil"/>
+          <w:right w:val="nil"/>
+          <w:between w:val="nil"/>
+        </w:pBdr>
+        <w:jc w:val="both"/>
+        <w:rPr>
+          <w:sz w:val="24"/>
+          <w:szCs w:val="24"/>
+        </w:rPr>
+      </w:pPr>
+      <w:r>
+        <w:rPr>
+          <w:b/>
+          <w:bCs/>
+          <w:sz w:val="24"/>
+          <w:szCs w:val="24"/>
+        </w:rPr>
+        <w:t>HIS_</w:t>
+      </w:r>
+      <w:r>
+        <w:rPr>
+          <w:b/>
+          <w:bCs/>
+          <w:sz w:val="24"/>
+          <w:szCs w:val="24"/>
+        </w:rPr>
+        <w:t>8</w:t>
       </w:r>
       <w:r>
         <w:rPr>
@@ -2458,7 +3011,7 @@
           <w:sz w:val="24"/>
           <w:szCs w:val="24"/>
         </w:rPr>
-        <w:t>7</w:t>
+        <w:t>9</w:t>
       </w:r>
       <w:r>
         <w:rPr>
@@ -2694,7 +3247,6 @@
           <w:sz w:val="24"/>
           <w:szCs w:val="24"/>
         </w:rPr>
-        <w:lastRenderedPageBreak/>
         <w:t>Caso Positivo P7_1</w:t>
       </w:r>
       <w:r>
@@ -2739,7 +3291,25 @@
           <w:sz w:val="24"/>
           <w:szCs w:val="24"/>
         </w:rPr>
-        <w:t>Un empleado intenta acceder a una url de “citas/XXXX” donde “XXXX” es un servicio distinto al que él o ella ofrece.</w:t>
+        <w:t xml:space="preserve">Un empleado intenta acceder a una </w:t>
+      </w:r>
+      <w:proofErr w:type="spellStart"/>
+      <w:r>
+        <w:rPr>
+          <w:color w:val="CC0000"/>
+          <w:sz w:val="24"/>
+          <w:szCs w:val="24"/>
+        </w:rPr>
+        <w:t>url</w:t>
+      </w:r>
+      <w:proofErr w:type="spellEnd"/>
+      <w:r>
+        <w:rPr>
+          <w:color w:val="CC0000"/>
+          <w:sz w:val="24"/>
+          <w:szCs w:val="24"/>
+        </w:rPr>
+        <w:t xml:space="preserve"> de “citas/XXXX” donde “XXXX” es un servicio distinto al que él o ella ofrece.</w:t>
       </w:r>
     </w:p>
     <w:p>
@@ -2780,7 +3350,7 @@
           <w:sz w:val="24"/>
           <w:szCs w:val="24"/>
         </w:rPr>
-        <w:t>8</w:t>
+        <w:t>10</w:t>
       </w:r>
       <w:r>
         <w:rPr>
@@ -3020,7 +3590,7 @@
           <w:sz w:val="24"/>
           <w:szCs w:val="24"/>
         </w:rPr>
-        <w:t>9</w:t>
+        <w:t>11</w:t>
       </w:r>
       <w:r>
         <w:rPr>
@@ -3117,6 +3687,7 @@
               <w:rPr>
                 <w:b/>
               </w:rPr>
+              <w:lastRenderedPageBreak/>
               <w:t>Quiero</w:t>
             </w:r>
           </w:p>
@@ -3328,7 +3899,16 @@
           <w:sz w:val="24"/>
           <w:szCs w:val="24"/>
         </w:rPr>
-        <w:t>10</w:t>
+        <w:t>1</w:t>
+      </w:r>
+      <w:r>
+        <w:rPr>
+          <w:b/>
+          <w:bCs/>
+          <w:sz w:val="24"/>
+          <w:szCs w:val="24"/>
+        </w:rPr>
+        <w:t>2</w:t>
       </w:r>
       <w:r>
         <w:rPr>
@@ -3562,7 +4142,6 @@
           <w:sz w:val="24"/>
           <w:szCs w:val="24"/>
         </w:rPr>
-        <w:lastRenderedPageBreak/>
         <w:t>Caso negativo N1</w:t>
       </w:r>
       <w:r>
@@ -3720,7 +4299,7 @@
           <w:sz w:val="24"/>
           <w:szCs w:val="24"/>
         </w:rPr>
-        <w:t>1</w:t>
+        <w:t>3</w:t>
       </w:r>
       <w:r>
         <w:rPr>
@@ -3985,19 +4564,60 @@
         <w:spacing w:after="0"/>
         <w:jc w:val="both"/>
         <w:rPr>
-          <w:color w:val="000000"/>
-          <w:sz w:val="24"/>
-          <w:szCs w:val="24"/>
-        </w:rPr>
-      </w:pPr>
-      <w:r>
-        <w:rPr>
           <w:b/>
           <w:bCs/>
           <w:color w:val="000000"/>
           <w:sz w:val="24"/>
           <w:szCs w:val="24"/>
         </w:rPr>
+      </w:pPr>
+    </w:p>
+    <w:p>
+      <w:pPr>
+        <w:pBdr>
+          <w:top w:val="nil"/>
+          <w:left w:val="nil"/>
+          <w:bottom w:val="nil"/>
+          <w:right w:val="nil"/>
+          <w:between w:val="nil"/>
+        </w:pBdr>
+        <w:spacing w:after="0"/>
+        <w:jc w:val="both"/>
+        <w:rPr>
+          <w:b/>
+          <w:bCs/>
+          <w:color w:val="000000"/>
+          <w:sz w:val="24"/>
+          <w:szCs w:val="24"/>
+        </w:rPr>
+      </w:pPr>
+    </w:p>
+    <w:p>
+      <w:pPr>
+        <w:pBdr>
+          <w:top w:val="nil"/>
+          <w:left w:val="nil"/>
+          <w:bottom w:val="nil"/>
+          <w:right w:val="nil"/>
+          <w:between w:val="nil"/>
+        </w:pBdr>
+        <w:spacing w:after="0"/>
+        <w:jc w:val="both"/>
+        <w:rPr>
+          <w:color w:val="000000"/>
+          <w:sz w:val="24"/>
+          <w:szCs w:val="24"/>
+        </w:rPr>
+      </w:pPr>
+      <w:r>
+        <w:rPr>
+          <w:b/>
+          <w:bCs/>
+          <w:color w:val="000000"/>
+          <w:sz w:val="24"/>
+          <w:szCs w:val="24"/>
+        </w:rPr>
+        <w:lastRenderedPageBreak/>
         <w:t>HIS_1</w:t>
       </w:r>
       <w:r>
@@ -4008,7 +4628,7 @@
           <w:sz w:val="24"/>
           <w:szCs w:val="24"/>
         </w:rPr>
-        <w:t>2</w:t>
+        <w:t>6</w:t>
       </w:r>
       <w:r>
         <w:rPr>
@@ -4319,6 +4939,60 @@
     </w:p>
     <w:p>
       <w:pPr>
+        <w:pBdr>
+          <w:top w:val="nil"/>
+          <w:left w:val="nil"/>
+          <w:bottom w:val="nil"/>
+          <w:right w:val="nil"/>
+          <w:between w:val="nil"/>
+        </w:pBdr>
+        <w:ind w:left="705"/>
+        <w:jc w:val="both"/>
+        <w:rPr>
+          <w:color w:val="CC0000"/>
+          <w:sz w:val="24"/>
+          <w:szCs w:val="24"/>
+        </w:rPr>
+      </w:pPr>
+    </w:p>
+    <w:p>
+      <w:pPr>
+        <w:pBdr>
+          <w:top w:val="nil"/>
+          <w:left w:val="nil"/>
+          <w:bottom w:val="nil"/>
+          <w:right w:val="nil"/>
+          <w:between w:val="nil"/>
+        </w:pBdr>
+        <w:ind w:left="705"/>
+        <w:jc w:val="both"/>
+        <w:rPr>
+          <w:color w:val="CC0000"/>
+          <w:sz w:val="24"/>
+          <w:szCs w:val="24"/>
+        </w:rPr>
+      </w:pPr>
+    </w:p>
+    <w:p>
+      <w:pPr>
+        <w:pBdr>
+          <w:top w:val="nil"/>
+          <w:left w:val="nil"/>
+          <w:bottom w:val="nil"/>
+          <w:right w:val="nil"/>
+          <w:between w:val="nil"/>
+        </w:pBdr>
+        <w:ind w:left="705"/>
+        <w:jc w:val="both"/>
+        <w:rPr>
+          <w:color w:val="CC0000"/>
+          <w:sz w:val="24"/>
+          <w:szCs w:val="24"/>
+        </w:rPr>
+      </w:pPr>
+    </w:p>
+    <w:p>
+      <w:pPr>
         <w:jc w:val="both"/>
         <w:rPr>
           <w:b/>
@@ -4333,7 +5007,16 @@
           <w:sz w:val="24"/>
           <w:szCs w:val="24"/>
         </w:rPr>
-        <w:t>HIS_13</w:t>
+        <w:t>HIS_1</w:t>
+      </w:r>
+      <w:r>
+        <w:rPr>
+          <w:b/>
+          <w:bCs/>
+          <w:sz w:val="24"/>
+          <w:szCs w:val="24"/>
+        </w:rPr>
+        <w:t>7</w:t>
       </w:r>
       <w:r>
         <w:rPr>
@@ -4736,6 +5419,40 @@
     </w:p>
     <w:p>
       <w:pPr>
+        <w:pBdr>
+          <w:top w:val="nil"/>
+          <w:left w:val="nil"/>
+          <w:bottom w:val="nil"/>
+          <w:right w:val="nil"/>
+          <w:between w:val="nil"/>
+        </w:pBdr>
+        <w:jc w:val="both"/>
+        <w:rPr>
+          <w:color w:val="CC0000"/>
+          <w:sz w:val="24"/>
+          <w:szCs w:val="24"/>
+        </w:rPr>
+      </w:pPr>
+    </w:p>
+    <w:p>
+      <w:pPr>
+        <w:pBdr>
+          <w:top w:val="nil"/>
+          <w:left w:val="nil"/>
+          <w:bottom w:val="nil"/>
+          <w:right w:val="nil"/>
+          <w:between w:val="nil"/>
+        </w:pBdr>
+        <w:jc w:val="both"/>
+        <w:rPr>
+          <w:color w:val="CC0000"/>
+          <w:sz w:val="24"/>
+          <w:szCs w:val="24"/>
+        </w:rPr>
+      </w:pPr>
+    </w:p>
+    <w:p>
+      <w:pPr>
         <w:jc w:val="both"/>
         <w:rPr>
           <w:b/>
@@ -4754,6 +5471,7 @@
           <w:sz w:val="24"/>
           <w:szCs w:val="24"/>
         </w:rPr>
+        <w:lastRenderedPageBreak/>
         <w:t>HIS_1</w:t>
       </w:r>
       <w:r>
@@ -4763,7 +5481,7 @@
           <w:sz w:val="24"/>
           <w:szCs w:val="24"/>
         </w:rPr>
-        <w:t>4</w:t>
+        <w:t>8</w:t>
       </w:r>
       <w:r>
         <w:rPr>
@@ -5111,7 +5829,7 @@
           <w:sz w:val="24"/>
           <w:szCs w:val="24"/>
         </w:rPr>
-        <w:t>5</w:t>
+        <w:t>9</w:t>
       </w:r>
       <w:r>
         <w:rPr>
@@ -5384,283 +6102,6 @@
         <w:jc w:val="both"/>
         <w:rPr>
           <w:b/>
-          <w:sz w:val="24"/>
-          <w:szCs w:val="24"/>
-        </w:rPr>
-      </w:pPr>
-      <w:r>
-        <w:rPr>
-          <w:b/>
-          <w:bCs/>
-          <w:sz w:val="24"/>
-          <w:szCs w:val="24"/>
-        </w:rPr>
-        <w:lastRenderedPageBreak/>
-        <w:t>HIS_1</w:t>
-      </w:r>
-      <w:r>
-        <w:rPr>
-          <w:b/>
-          <w:bCs/>
-          <w:sz w:val="24"/>
-          <w:szCs w:val="24"/>
-        </w:rPr>
-        <w:t>6</w:t>
-      </w:r>
-      <w:r>
-        <w:rPr>
-          <w:b/>
-          <w:bCs/>
-          <w:sz w:val="24"/>
-          <w:szCs w:val="24"/>
-        </w:rPr>
-        <w:t xml:space="preserve">: </w:t>
-      </w:r>
-      <w:r>
-        <w:rPr>
-          <w:sz w:val="24"/>
-          <w:szCs w:val="24"/>
-        </w:rPr>
-        <w:t>Notificaciones</w:t>
-      </w:r>
-    </w:p>
-    <w:p>
-      <w:pPr>
-        <w:ind w:left="1425" w:hanging="720"/>
-        <w:jc w:val="both"/>
-        <w:rPr>
-          <w:sz w:val="24"/>
-          <w:szCs w:val="24"/>
-        </w:rPr>
-      </w:pPr>
-    </w:p>
-    <w:tbl>
-      <w:tblPr>
-        <w:tblStyle w:val="aa"/>
-        <w:tblW w:w="4815" w:type="dxa"/>
-        <w:tblInd w:w="1839" w:type="dxa"/>
-        <w:tblBorders>
-          <w:top w:val="single" w:sz="4" w:space="0" w:color="000000"/>
-          <w:left w:val="single" w:sz="4" w:space="0" w:color="000000"/>
-          <w:bottom w:val="single" w:sz="4" w:space="0" w:color="000000"/>
-          <w:right w:val="single" w:sz="4" w:space="0" w:color="000000"/>
-          <w:insideH w:val="single" w:sz="4" w:space="0" w:color="000000"/>
-          <w:insideV w:val="single" w:sz="4" w:space="0" w:color="000000"/>
-        </w:tblBorders>
-        <w:tblLayout w:type="fixed"/>
-        <w:tblLook w:val="0400" w:firstRow="0" w:lastRow="0" w:firstColumn="0" w:lastColumn="0" w:noHBand="0" w:noVBand="1"/>
-      </w:tblPr>
-      <w:tblGrid>
-        <w:gridCol w:w="1555"/>
-        <w:gridCol w:w="3260"/>
-      </w:tblGrid>
-      <w:tr>
-        <w:tc>
-          <w:tcPr>
-            <w:tcW w:w="1555" w:type="dxa"/>
-            <w:shd w:val="clear" w:color="auto" w:fill="FFD965"/>
-          </w:tcPr>
-          <w:p>
-            <w:pPr>
-              <w:rPr>
-                <w:b/>
-              </w:rPr>
-            </w:pPr>
-            <w:r>
-              <w:rPr>
-                <w:b/>
-              </w:rPr>
-              <w:t>Como</w:t>
-            </w:r>
-          </w:p>
-        </w:tc>
-        <w:tc>
-          <w:tcPr>
-            <w:tcW w:w="3260" w:type="dxa"/>
-            <w:shd w:val="clear" w:color="auto" w:fill="FFD965"/>
-          </w:tcPr>
-          <w:p>
-            <w:r>
-              <w:t>Propietario de mascota</w:t>
-            </w:r>
-          </w:p>
-        </w:tc>
-      </w:tr>
-      <w:tr>
-        <w:tc>
-          <w:tcPr>
-            <w:tcW w:w="1555" w:type="dxa"/>
-            <w:shd w:val="clear" w:color="auto" w:fill="FFD965"/>
-          </w:tcPr>
-          <w:p>
-            <w:pPr>
-              <w:rPr>
-                <w:b/>
-              </w:rPr>
-            </w:pPr>
-            <w:r>
-              <w:rPr>
-                <w:b/>
-              </w:rPr>
-              <w:t>Quiero</w:t>
-            </w:r>
-          </w:p>
-        </w:tc>
-        <w:tc>
-          <w:tcPr>
-            <w:tcW w:w="3260" w:type="dxa"/>
-            <w:shd w:val="clear" w:color="auto" w:fill="FFD965"/>
-          </w:tcPr>
-          <w:p>
-            <w:r>
-              <w:t>Que se me notifique el día que pueda recoger a mi mascota.</w:t>
-            </w:r>
-          </w:p>
-        </w:tc>
-      </w:tr>
-      <w:tr>
-        <w:tc>
-          <w:tcPr>
-            <w:tcW w:w="1555" w:type="dxa"/>
-            <w:shd w:val="clear" w:color="auto" w:fill="FFD965"/>
-          </w:tcPr>
-          <w:p>
-            <w:pPr>
-              <w:rPr>
-                <w:b/>
-              </w:rPr>
-            </w:pPr>
-            <w:r>
-              <w:rPr>
-                <w:b/>
-              </w:rPr>
-              <w:t>Para</w:t>
-            </w:r>
-          </w:p>
-        </w:tc>
-        <w:tc>
-          <w:tcPr>
-            <w:tcW w:w="3260" w:type="dxa"/>
-            <w:shd w:val="clear" w:color="auto" w:fill="FFD965"/>
-          </w:tcPr>
-          <w:p>
-            <w:r>
-              <w:t>Poder tener un recordatorio por posible olvido.</w:t>
-            </w:r>
-          </w:p>
-        </w:tc>
-      </w:tr>
-    </w:tbl>
-    <w:p>
-      <w:pPr>
-        <w:ind w:left="720"/>
-        <w:jc w:val="both"/>
-        <w:rPr>
-          <w:b/>
-          <w:color w:val="38761D"/>
-          <w:sz w:val="24"/>
-          <w:szCs w:val="24"/>
-        </w:rPr>
-      </w:pPr>
-    </w:p>
-    <w:p>
-      <w:pPr>
-        <w:ind w:left="720"/>
-        <w:jc w:val="both"/>
-        <w:rPr>
-          <w:color w:val="38761D"/>
-          <w:sz w:val="24"/>
-          <w:szCs w:val="24"/>
-        </w:rPr>
-      </w:pPr>
-      <w:r>
-        <w:rPr>
-          <w:b/>
-          <w:color w:val="38761D"/>
-          <w:sz w:val="24"/>
-          <w:szCs w:val="24"/>
-        </w:rPr>
-        <w:t>Caso positivo P1</w:t>
-      </w:r>
-      <w:r>
-        <w:rPr>
-          <w:b/>
-          <w:color w:val="38761D"/>
-          <w:sz w:val="24"/>
-          <w:szCs w:val="24"/>
-        </w:rPr>
-        <w:t>6</w:t>
-      </w:r>
-      <w:r>
-        <w:rPr>
-          <w:b/>
-          <w:color w:val="38761D"/>
-          <w:sz w:val="24"/>
-          <w:szCs w:val="24"/>
-        </w:rPr>
-        <w:t xml:space="preserve">_1: </w:t>
-      </w:r>
-      <w:r>
-        <w:rPr>
-          <w:color w:val="38761D"/>
-          <w:sz w:val="24"/>
-          <w:szCs w:val="24"/>
-        </w:rPr>
-        <w:t>Recibo una notificación, entro en la página “mis notificaciones” y puedo ver qué notificaciones tengo.</w:t>
-      </w:r>
-    </w:p>
-    <w:p>
-      <w:pPr>
-        <w:ind w:left="720"/>
-        <w:jc w:val="both"/>
-        <w:rPr>
-          <w:color w:val="CC0000"/>
-          <w:sz w:val="24"/>
-          <w:szCs w:val="24"/>
-        </w:rPr>
-      </w:pPr>
-      <w:r>
-        <w:rPr>
-          <w:b/>
-          <w:color w:val="CC0000"/>
-          <w:sz w:val="24"/>
-          <w:szCs w:val="24"/>
-        </w:rPr>
-        <w:t>Caso negativo N1</w:t>
-      </w:r>
-      <w:r>
-        <w:rPr>
-          <w:b/>
-          <w:color w:val="CC0000"/>
-          <w:sz w:val="24"/>
-          <w:szCs w:val="24"/>
-        </w:rPr>
-        <w:t>6</w:t>
-      </w:r>
-      <w:r>
-        <w:rPr>
-          <w:b/>
-          <w:color w:val="CC0000"/>
-          <w:sz w:val="24"/>
-          <w:szCs w:val="24"/>
-        </w:rPr>
-        <w:t xml:space="preserve">_1: </w:t>
-      </w:r>
-      <w:r>
-        <w:rPr>
-          <w:color w:val="CC0000"/>
-          <w:sz w:val="24"/>
-          <w:szCs w:val="24"/>
-        </w:rPr>
-        <w:t>Intento acceder a las notificaciones de otro propietario.</w:t>
-      </w:r>
-    </w:p>
-    <w:p>
-      <w:pPr>
-        <w:ind w:left="720"/>
-        <w:jc w:val="both"/>
-        <w:rPr>
-          <w:b/>
           <w:color w:val="CC0000"/>
           <w:sz w:val="24"/>
           <w:szCs w:val="24"/>
@@ -5778,7 +6219,7 @@
           <w:sz w:val="24"/>
           <w:szCs w:val="24"/>
         </w:rPr>
-        <w:t>HIS_1</w:t>
+        <w:t>HIS_</w:t>
       </w:r>
       <w:r>
         <w:rPr>
@@ -5787,7 +6228,7 @@
           <w:sz w:val="24"/>
           <w:szCs w:val="24"/>
         </w:rPr>
-        <w:t>7</w:t>
+        <w:t>2</w:t>
       </w:r>
       <w:r>
         <w:rPr>
@@ -5796,7 +6237,7 @@
           <w:sz w:val="24"/>
           <w:szCs w:val="24"/>
         </w:rPr>
-        <w:t xml:space="preserve">: </w:t>
+        <w:t xml:space="preserve">1: </w:t>
       </w:r>
       <w:r>
         <w:rPr>
@@ -5967,6 +6408,7 @@
           <w:sz w:val="24"/>
           <w:szCs w:val="24"/>
         </w:rPr>
+        <w:lastRenderedPageBreak/>
         <w:t>Caso positivo P1</w:t>
       </w:r>
       <w:r>
@@ -6195,7 +6637,23 @@
           <w:bCs/>
           <w:color w:val="000000"/>
         </w:rPr>
-        <w:t xml:space="preserve">HIS_18: </w:t>
+        <w:t>HIS_</w:t>
+      </w:r>
+      <w:r>
+        <w:rPr>
+          <w:b/>
+          <w:bCs/>
+          <w:color w:val="000000"/>
+        </w:rPr>
+        <w:t>22</w:t>
+      </w:r>
+      <w:r>
+        <w:rPr>
+          <w:b/>
+          <w:bCs/>
+          <w:color w:val="000000"/>
+        </w:rPr>
+        <w:t xml:space="preserve">: </w:t>
       </w:r>
       <w:r>
         <w:rPr>
@@ -6367,7 +6825,6 @@
           <w:sz w:val="28"/>
           <w:szCs w:val="28"/>
         </w:rPr>
-        <w:lastRenderedPageBreak/>
         <w:tab/>
       </w:r>
       <w:r>
@@ -6756,7 +7213,27 @@
           <w:sz w:val="24"/>
           <w:szCs w:val="24"/>
         </w:rPr>
-        <w:t xml:space="preserve">HIS_19: </w:t>
+        <w:t>HIS_</w:t>
+      </w:r>
+      <w:r>
+        <w:rPr>
+          <w:b/>
+          <w:bCs/>
+          <w:color w:val="000000"/>
+          <w:sz w:val="24"/>
+          <w:szCs w:val="24"/>
+        </w:rPr>
+        <w:t>23</w:t>
+      </w:r>
+      <w:r>
+        <w:rPr>
+          <w:b/>
+          <w:bCs/>
+          <w:color w:val="000000"/>
+          <w:sz w:val="24"/>
+          <w:szCs w:val="24"/>
+        </w:rPr>
+        <w:t xml:space="preserve">: </w:t>
       </w:r>
       <w:r>
         <w:rPr>
@@ -7025,6 +7502,7 @@
           <w:sz w:val="24"/>
           <w:szCs w:val="24"/>
         </w:rPr>
+        <w:lastRenderedPageBreak/>
         <w:t>Caso negativo N2_1</w:t>
       </w:r>
       <w:r>
@@ -7033,7 +7511,25 @@
           <w:sz w:val="24"/>
           <w:szCs w:val="24"/>
         </w:rPr>
-        <w:t>: Elijo la opción de pagar via web,</w:t>
+        <w:t xml:space="preserve">: Elijo la opción de pagar </w:t>
+      </w:r>
+      <w:proofErr w:type="spellStart"/>
+      <w:r>
+        <w:rPr>
+          <w:color w:val="CC0000"/>
+          <w:sz w:val="24"/>
+          <w:szCs w:val="24"/>
+        </w:rPr>
+        <w:t>via</w:t>
+      </w:r>
+      <w:proofErr w:type="spellEnd"/>
+      <w:r>
+        <w:rPr>
+          <w:color w:val="CC0000"/>
+          <w:sz w:val="24"/>
+          <w:szCs w:val="24"/>
+        </w:rPr>
+        <w:t xml:space="preserve"> web,</w:t>
       </w:r>
       <w:r>
         <w:rPr>
@@ -7132,7 +7628,7 @@
           <w:sz w:val="24"/>
           <w:szCs w:val="24"/>
         </w:rPr>
-        <w:t>0</w:t>
+        <w:t>4</w:t>
       </w:r>
       <w:r>
         <w:rPr>
@@ -7323,16 +7819,7 @@
           <w:sz w:val="24"/>
           <w:szCs w:val="24"/>
         </w:rPr>
-        <w:t xml:space="preserve">, añado los datos de mi tarjeta y </w:t>
-      </w:r>
-      <w:r>
-        <w:rPr>
-          <w:color w:val="38761D"/>
-          <w:sz w:val="24"/>
-          <w:szCs w:val="24"/>
-        </w:rPr>
-        <w:lastRenderedPageBreak/>
-        <w:t>realizo el primer pago</w:t>
+        <w:t>, añado los datos de mi tarjeta y realizo el primer pago</w:t>
       </w:r>
       <w:r>
         <w:rPr>
@@ -7482,181 +7969,179 @@
         </w:rPr>
         <w:t>3</w:t>
       </w:r>
+      <w:r>
+        <w:rPr>
+          <w:sz w:val="24"/>
+          <w:szCs w:val="24"/>
+        </w:rPr>
+        <w:t>, 6, 12, 15, 18</w:t>
+      </w:r>
+    </w:p>
+    <w:p>
+      <w:pPr>
+        <w:pStyle w:val="Prrafodelista"/>
+        <w:jc w:val="both"/>
+        <w:rPr>
+          <w:sz w:val="24"/>
+          <w:szCs w:val="24"/>
+        </w:rPr>
+      </w:pPr>
+      <w:r>
+        <w:rPr>
+          <w:sz w:val="24"/>
+          <w:szCs w:val="24"/>
+        </w:rPr>
+        <w:t xml:space="preserve">Pareja 2: </w:t>
+      </w:r>
+      <w:r>
+        <w:rPr>
+          <w:sz w:val="24"/>
+          <w:szCs w:val="24"/>
+        </w:rPr>
+        <w:t>JOSE CESAR GARCIA y AUGUSTO MARTÍNEZ BARCIA</w:t>
+      </w:r>
+    </w:p>
+    <w:p>
+      <w:pPr>
+        <w:pStyle w:val="Prrafodelista"/>
+        <w:jc w:val="both"/>
+        <w:rPr>
+          <w:sz w:val="24"/>
+          <w:szCs w:val="24"/>
+        </w:rPr>
+      </w:pPr>
+      <w:r>
+        <w:rPr>
+          <w:sz w:val="24"/>
+          <w:szCs w:val="24"/>
+        </w:rPr>
+        <w:t xml:space="preserve">Historias asignadas: </w:t>
+      </w:r>
+      <w:r>
+        <w:rPr>
+          <w:sz w:val="24"/>
+          <w:szCs w:val="24"/>
+        </w:rPr>
+        <w:t>2, 7, 8, 12 Y 15</w:t>
+      </w:r>
+      <w:r>
+        <w:rPr>
+          <w:sz w:val="24"/>
+          <w:szCs w:val="24"/>
+        </w:rPr>
+        <w:t xml:space="preserve"> – nuevos </w:t>
+      </w:r>
+      <w:r>
+        <w:rPr>
+          <w:sz w:val="24"/>
+          <w:szCs w:val="24"/>
+        </w:rPr>
+        <w:t xml:space="preserve">2, </w:t>
+      </w:r>
+      <w:r>
+        <w:rPr>
+          <w:sz w:val="24"/>
+          <w:szCs w:val="24"/>
+        </w:rPr>
+        <w:t>7, 1</w:t>
+      </w:r>
+      <w:r>
+        <w:rPr>
+          <w:sz w:val="24"/>
+          <w:szCs w:val="24"/>
+        </w:rPr>
+        <w:t>6</w:t>
+      </w:r>
+      <w:r>
+        <w:rPr>
+          <w:sz w:val="24"/>
+          <w:szCs w:val="24"/>
+        </w:rPr>
+        <w:t>, 14, 19</w:t>
+      </w:r>
+    </w:p>
+    <w:p>
+      <w:pPr>
+        <w:pStyle w:val="Prrafodelista"/>
+        <w:jc w:val="both"/>
+        <w:rPr>
+          <w:sz w:val="24"/>
+          <w:szCs w:val="24"/>
+        </w:rPr>
+      </w:pPr>
+      <w:r>
+        <w:rPr>
+          <w:sz w:val="24"/>
+          <w:szCs w:val="24"/>
+        </w:rPr>
+        <w:t>Pareja 13: DANIEL SAN JOSÉ GARCÍA Y JOSE ANTONIO MACÍAS PORTILLO</w:t>
+      </w:r>
+    </w:p>
+    <w:p>
+      <w:pPr>
+        <w:pStyle w:val="Prrafodelista"/>
+        <w:jc w:val="both"/>
+        <w:rPr>
+          <w:sz w:val="24"/>
+          <w:szCs w:val="24"/>
+        </w:rPr>
+      </w:pPr>
+      <w:r>
+        <w:rPr>
+          <w:sz w:val="24"/>
+          <w:szCs w:val="24"/>
+        </w:rPr>
+        <w:t xml:space="preserve">Historias asignadas: </w:t>
+      </w:r>
+      <w:r>
+        <w:rPr>
+          <w:sz w:val="24"/>
+          <w:szCs w:val="24"/>
+        </w:rPr>
+        <w:t>13,16,17,18 y 19</w:t>
+      </w:r>
+      <w:r>
+        <w:rPr>
+          <w:sz w:val="24"/>
+          <w:szCs w:val="24"/>
+        </w:rPr>
+        <w:t xml:space="preserve"> – nuevos </w:t>
+      </w:r>
+      <w:r>
+        <w:rPr>
+          <w:sz w:val="24"/>
+          <w:szCs w:val="24"/>
+        </w:rPr>
+        <w:t xml:space="preserve">1, 4, </w:t>
+      </w:r>
+      <w:r>
+        <w:rPr>
+          <w:sz w:val="24"/>
+          <w:szCs w:val="24"/>
+        </w:rPr>
+        <w:t>13, 10,</w:t>
+      </w:r>
+      <w:r>
+        <w:rPr>
+          <w:sz w:val="24"/>
+          <w:szCs w:val="24"/>
+        </w:rPr>
+        <w:t xml:space="preserve"> 11</w:t>
+      </w:r>
+    </w:p>
+    <w:p>
+      <w:pPr>
+        <w:pStyle w:val="Prrafodelista"/>
+        <w:jc w:val="both"/>
+        <w:rPr>
+          <w:sz w:val="24"/>
+          <w:szCs w:val="24"/>
+        </w:rPr>
+      </w:pPr>
       <w:bookmarkStart w:id="45" w:name="_GoBack"/>
       <w:bookmarkEnd w:id="45"/>
-      <w:r>
-        <w:rPr>
-          <w:sz w:val="24"/>
-          <w:szCs w:val="24"/>
-        </w:rPr>
-        <w:t>, 6, 12, 15, 18</w:t>
-      </w:r>
-    </w:p>
-    <w:p>
-      <w:pPr>
-        <w:pStyle w:val="Prrafodelista"/>
-        <w:jc w:val="both"/>
-        <w:rPr>
-          <w:sz w:val="24"/>
-          <w:szCs w:val="24"/>
-        </w:rPr>
-      </w:pPr>
-      <w:r>
-        <w:rPr>
-          <w:sz w:val="24"/>
-          <w:szCs w:val="24"/>
-        </w:rPr>
-        <w:t xml:space="preserve">Pareja 2: </w:t>
-      </w:r>
-      <w:r>
-        <w:rPr>
-          <w:sz w:val="24"/>
-          <w:szCs w:val="24"/>
-        </w:rPr>
-        <w:t>JOSE CESAR GARCIA y AUGUSTO MARTÍNEZ BARCIA</w:t>
-      </w:r>
-    </w:p>
-    <w:p>
-      <w:pPr>
-        <w:pStyle w:val="Prrafodelista"/>
-        <w:jc w:val="both"/>
-        <w:rPr>
-          <w:sz w:val="24"/>
-          <w:szCs w:val="24"/>
-        </w:rPr>
-      </w:pPr>
-      <w:r>
-        <w:rPr>
-          <w:sz w:val="24"/>
-          <w:szCs w:val="24"/>
-        </w:rPr>
-        <w:t xml:space="preserve">Historias asignadas: </w:t>
-      </w:r>
-      <w:r>
-        <w:rPr>
-          <w:sz w:val="24"/>
-          <w:szCs w:val="24"/>
-        </w:rPr>
-        <w:t>2, 7, 8, 12 Y 15</w:t>
-      </w:r>
-      <w:r>
-        <w:rPr>
-          <w:sz w:val="24"/>
-          <w:szCs w:val="24"/>
-        </w:rPr>
-        <w:t xml:space="preserve"> – nuevos </w:t>
-      </w:r>
-      <w:r>
-        <w:rPr>
-          <w:sz w:val="24"/>
-          <w:szCs w:val="24"/>
-        </w:rPr>
-        <w:t xml:space="preserve">2, </w:t>
-      </w:r>
-      <w:r>
-        <w:rPr>
-          <w:sz w:val="24"/>
-          <w:szCs w:val="24"/>
-        </w:rPr>
-        <w:t>7, 1</w:t>
-      </w:r>
-      <w:r>
-        <w:rPr>
-          <w:sz w:val="24"/>
-          <w:szCs w:val="24"/>
-        </w:rPr>
-        <w:t>6</w:t>
-      </w:r>
-      <w:r>
-        <w:rPr>
-          <w:sz w:val="24"/>
-          <w:szCs w:val="24"/>
-        </w:rPr>
-        <w:t>, 14, 19</w:t>
-      </w:r>
-    </w:p>
-    <w:p>
-      <w:pPr>
-        <w:pStyle w:val="Prrafodelista"/>
-        <w:jc w:val="both"/>
-        <w:rPr>
-          <w:sz w:val="24"/>
-          <w:szCs w:val="24"/>
-        </w:rPr>
-      </w:pPr>
-      <w:r>
-        <w:rPr>
-          <w:sz w:val="24"/>
-          <w:szCs w:val="24"/>
-        </w:rPr>
-        <w:t>Pareja 13: DANIEL SAN JOSÉ GARCÍA Y JOSE ANTONIO MACÍAS PORTILLO</w:t>
-      </w:r>
-    </w:p>
-    <w:p>
-      <w:pPr>
-        <w:pStyle w:val="Prrafodelista"/>
-        <w:jc w:val="both"/>
-        <w:rPr>
-          <w:sz w:val="24"/>
-          <w:szCs w:val="24"/>
-        </w:rPr>
-      </w:pPr>
-      <w:r>
-        <w:rPr>
-          <w:sz w:val="24"/>
-          <w:szCs w:val="24"/>
-        </w:rPr>
-        <w:t xml:space="preserve">Historias asignadas: </w:t>
-      </w:r>
-      <w:r>
-        <w:rPr>
-          <w:sz w:val="24"/>
-          <w:szCs w:val="24"/>
-        </w:rPr>
-        <w:t>13,16,17,18 y 19</w:t>
-      </w:r>
-      <w:r>
-        <w:rPr>
-          <w:sz w:val="24"/>
-          <w:szCs w:val="24"/>
-        </w:rPr>
-        <w:t xml:space="preserve"> – nuevos </w:t>
-      </w:r>
-      <w:r>
-        <w:rPr>
-          <w:sz w:val="24"/>
-          <w:szCs w:val="24"/>
-        </w:rPr>
-        <w:t xml:space="preserve">1, 4, </w:t>
-      </w:r>
-      <w:r>
-        <w:rPr>
-          <w:sz w:val="24"/>
-          <w:szCs w:val="24"/>
-        </w:rPr>
-        <w:t>13, 10,</w:t>
-      </w:r>
-      <w:r>
-        <w:rPr>
-          <w:sz w:val="24"/>
-          <w:szCs w:val="24"/>
-        </w:rPr>
-        <w:t xml:space="preserve"> 11</w:t>
-      </w:r>
-    </w:p>
-    <w:p>
-      <w:pPr>
-        <w:pStyle w:val="Prrafodelista"/>
-        <w:jc w:val="both"/>
-        <w:rPr>
-          <w:sz w:val="24"/>
-          <w:szCs w:val="24"/>
-        </w:rPr>
-      </w:pPr>
     </w:p>
     <w:sectPr>
-      <w:headerReference w:type="default" r:id="rId9"/>
-      <w:footerReference w:type="default" r:id="rId10"/>
       <w:pgSz w:w="11906" w:h="16838"/>
       <w:pgMar w:top="1417" w:right="1701" w:bottom="1417" w:left="1701" w:header="708" w:footer="708" w:gutter="0"/>
       <w:pgNumType w:start="1"/>
@@ -7691,12 +8176,6 @@
 </w:endnotes>
 </file>
 
-<file path=word/footer1.xml><?xml version="1.0" encoding="utf-8"?>
-<w:ftr xmlns:wpc="http://schemas.microsoft.com/office/word/2010/wordprocessingCanvas" xmlns:cx="http://schemas.microsoft.com/office/drawing/2014/chartex" xmlns:cx1="http://schemas.microsoft.com/office/drawing/2015/9/8/chartex" xmlns:cx2="http://schemas.microsoft.com/office/drawing/2015/10/21/chartex" xmlns:cx3="http://schemas.microsoft.com/office/drawing/2016/5/9/chartex" xmlns:cx4="http://schemas.microsoft.com/office/drawing/2016/5/10/chartex" xmlns:cx5="http://schemas.microsoft.com/office/drawing/2016/5/11/chartex" xmlns:cx6="http://schemas.microsoft.com/office/drawing/2016/5/12/chartex" xmlns:cx7="http://schemas.microsoft.com/office/drawing/2016/5/13/chartex" xmlns:cx8="http://schemas.microsoft.com/office/drawing/2016/5/14/chartex" xmlns:mc="http://schemas.openxmlformats.org/markup-compatibility/2006" xmlns:aink="http://schemas.microsoft.com/office/drawing/2016/ink" xmlns:am3d="http://schemas.microsoft.com/office/drawing/2017/model3d" xmlns:o="urn:schemas-microsoft-com:office:office" xmlns:r="http://schemas.openxmlformats.org/officeDocument/2006/relationships" xmlns:m="http://schemas.openxmlformats.org/officeDocument/2006/math" xmlns:v="urn:schemas-microsoft-com:vml" xmlns:wp14="http://schemas.microsoft.com/office/word/2010/wordprocessingDrawing" xmlns:wp="http://schemas.openxmlformats.org/drawingml/2006/wordprocessingDrawing" xmlns:w10="urn:schemas-microsoft-com:office:word" xmlns:w="http://schemas.openxmlformats.org/wordprocessingml/2006/main" xmlns:w14="http://schemas.microsoft.com/office/word/2010/wordml" xmlns:w15="http://schemas.microsoft.com/office/word/2012/wordml" xmlns:w16cid="http://schemas.microsoft.com/office/word/2016/wordml/cid" xmlns:w16se="http://schemas.microsoft.com/office/word/2015/wordml/symex" xmlns:wpg="http://schemas.microsoft.com/office/word/2010/wordprocessingGroup" xmlns:wpi="http://schemas.microsoft.com/office/word/2010/wordprocessingInk" xmlns:wne="http://schemas.microsoft.com/office/word/2006/wordml" xmlns:wps="http://schemas.microsoft.com/office/word/2010/wordprocessingShape" mc:Ignorable="w14 w15 w16se w16cid wp14">
-  <w:p/>
-</w:ftr>
-</file>
-
 <file path=word/footnotes.xml><?xml version="1.0" encoding="utf-8"?>
 <w:footnotes xmlns:wpc="http://schemas.microsoft.com/office/word/2010/wordprocessingCanvas" xmlns:cx="http://schemas.microsoft.com/office/drawing/2014/chartex" xmlns:cx1="http://schemas.microsoft.com/office/drawing/2015/9/8/chartex" xmlns:cx2="http://schemas.microsoft.com/office/drawing/2015/10/21/chartex" xmlns:cx3="http://schemas.microsoft.com/office/drawing/2016/5/9/chartex" xmlns:cx4="http://schemas.microsoft.com/office/drawing/2016/5/10/chartex" xmlns:cx5="http://schemas.microsoft.com/office/drawing/2016/5/11/chartex" xmlns:cx6="http://schemas.microsoft.com/office/drawing/2016/5/12/chartex" xmlns:cx7="http://schemas.microsoft.com/office/drawing/2016/5/13/chartex" xmlns:cx8="http://schemas.microsoft.com/office/drawing/2016/5/14/chartex" xmlns:mc="http://schemas.openxmlformats.org/markup-compatibility/2006" xmlns:aink="http://schemas.microsoft.com/office/drawing/2016/ink" xmlns:am3d="http://schemas.microsoft.com/office/drawing/2017/model3d" xmlns:o="urn:schemas-microsoft-com:office:office" xmlns:r="http://schemas.openxmlformats.org/officeDocument/2006/relationships" xmlns:m="http://schemas.openxmlformats.org/officeDocument/2006/math" xmlns:v="urn:schemas-microsoft-com:vml" xmlns:wp14="http://schemas.microsoft.com/office/word/2010/wordprocessingDrawing" xmlns:wp="http://schemas.openxmlformats.org/drawingml/2006/wordprocessingDrawing" xmlns:w10="urn:schemas-microsoft-com:office:word" xmlns:w="http://schemas.openxmlformats.org/wordprocessingml/2006/main" xmlns:w14="http://schemas.microsoft.com/office/word/2010/wordml" xmlns:w15="http://schemas.microsoft.com/office/word/2012/wordml" xmlns:w16cid="http://schemas.microsoft.com/office/word/2016/wordml/cid" xmlns:w16se="http://schemas.microsoft.com/office/word/2015/wordml/symex" xmlns:wpg="http://schemas.microsoft.com/office/word/2010/wordprocessingGroup" xmlns:wpi="http://schemas.microsoft.com/office/word/2010/wordprocessingInk" xmlns:wne="http://schemas.microsoft.com/office/word/2006/wordml" xmlns:wps="http://schemas.microsoft.com/office/word/2010/wordprocessingShape" mc:Ignorable="w14 w15 w16se w16cid wp14">
   <w:footnote w:type="separator" w:id="-1">
@@ -7720,12 +8199,6 @@
     </w:p>
   </w:footnote>
 </w:footnotes>
-</file>
-
-<file path=word/header1.xml><?xml version="1.0" encoding="utf-8"?>
-<w:hdr xmlns:wpc="http://schemas.microsoft.com/office/word/2010/wordprocessingCanvas" xmlns:cx="http://schemas.microsoft.com/office/drawing/2014/chartex" xmlns:cx1="http://schemas.microsoft.com/office/drawing/2015/9/8/chartex" xmlns:cx2="http://schemas.microsoft.com/office/drawing/2015/10/21/chartex" xmlns:cx3="http://schemas.microsoft.com/office/drawing/2016/5/9/chartex" xmlns:cx4="http://schemas.microsoft.com/office/drawing/2016/5/10/chartex" xmlns:cx5="http://schemas.microsoft.com/office/drawing/2016/5/11/chartex" xmlns:cx6="http://schemas.microsoft.com/office/drawing/2016/5/12/chartex" xmlns:cx7="http://schemas.microsoft.com/office/drawing/2016/5/13/chartex" xmlns:cx8="http://schemas.microsoft.com/office/drawing/2016/5/14/chartex" xmlns:mc="http://schemas.openxmlformats.org/markup-compatibility/2006" xmlns:aink="http://schemas.microsoft.com/office/drawing/2016/ink" xmlns:am3d="http://schemas.microsoft.com/office/drawing/2017/model3d" xmlns:o="urn:schemas-microsoft-com:office:office" xmlns:r="http://schemas.openxmlformats.org/officeDocument/2006/relationships" xmlns:m="http://schemas.openxmlformats.org/officeDocument/2006/math" xmlns:v="urn:schemas-microsoft-com:vml" xmlns:wp14="http://schemas.microsoft.com/office/word/2010/wordprocessingDrawing" xmlns:wp="http://schemas.openxmlformats.org/drawingml/2006/wordprocessingDrawing" xmlns:w10="urn:schemas-microsoft-com:office:word" xmlns:w="http://schemas.openxmlformats.org/wordprocessingml/2006/main" xmlns:w14="http://schemas.microsoft.com/office/word/2010/wordml" xmlns:w15="http://schemas.microsoft.com/office/word/2012/wordml" xmlns:w16cid="http://schemas.microsoft.com/office/word/2016/wordml/cid" xmlns:w16se="http://schemas.microsoft.com/office/word/2015/wordml/symex" xmlns:wpg="http://schemas.microsoft.com/office/word/2010/wordprocessingGroup" xmlns:wpi="http://schemas.microsoft.com/office/word/2010/wordprocessingInk" xmlns:wne="http://schemas.microsoft.com/office/word/2006/wordml" xmlns:wps="http://schemas.microsoft.com/office/word/2010/wordprocessingShape" mc:Ignorable="w14 w15 w16se w16cid wp14">
-  <w:p/>
-</w:hdr>
 </file>
 
 <file path=word/numbering.xml><?xml version="1.0" encoding="utf-8"?>
@@ -9770,7 +10243,7 @@
 </file>
 
 <file path=customXml/itemProps2.xml><?xml version="1.0" encoding="utf-8"?>
-<ds:datastoreItem xmlns:ds="http://schemas.openxmlformats.org/officeDocument/2006/customXml" ds:itemID="{28616D88-5889-4BB2-904C-BB0E6002DBE4}">
+<ds:datastoreItem xmlns:ds="http://schemas.openxmlformats.org/officeDocument/2006/customXml" ds:itemID="{8934631C-9926-453F-8C0C-2ACC93512F0E}">
   <ds:schemaRefs>
     <ds:schemaRef ds:uri="http://schemas.openxmlformats.org/officeDocument/2006/bibliography"/>
   </ds:schemaRefs>

</xml_diff>